<commit_message>
Implementatieplan is now finished
</commit_message>
<xml_diff>
--- a/implementatieplannen/working/Implementatieplan imageshell.docx
+++ b/implementatieplannen/working/Implementatieplan imageshell.docx
@@ -1,79 +1,27 @@
 
 <file path=word/document.xml><?xml version="1.0" encoding="utf-8"?>
-<w:document xmlns:wpc="http://schemas.microsoft.com/office/word/2010/wordprocessingCanvas" xmlns:cx="http://schemas.microsoft.com/office/drawing/2014/chartex" xmlns:cx1="http://schemas.microsoft.com/office/drawing/2015/9/8/chartex" xmlns:cx2="http://schemas.microsoft.com/office/drawing/2015/10/21/chartex" xmlns:cx3="http://schemas.microsoft.com/office/drawing/2016/5/9/chartex" xmlns:cx4="http://schemas.microsoft.com/office/drawing/2016/5/10/chartex" xmlns:cx5="http://schemas.microsoft.com/office/drawing/2016/5/11/chartex" xmlns:cx6="http://schemas.microsoft.com/office/drawing/2016/5/12/chartex" xmlns:cx7="http://schemas.microsoft.com/office/drawing/2016/5/13/chartex" xmlns:cx8="http://schemas.microsoft.com/office/drawing/2016/5/14/chartex" xmlns:mc="http://schemas.openxmlformats.org/markup-compatibility/2006" xmlns:aink="http://schemas.microsoft.com/office/drawing/2016/ink" xmlns:am3d="http://schemas.microsoft.com/office/drawing/2017/model3d" xmlns:o="urn:schemas-microsoft-com:office:office" xmlns:r="http://schemas.openxmlformats.org/officeDocument/2006/relationships" xmlns:m="http://schemas.openxmlformats.org/officeDocument/2006/math" xmlns:v="urn:schemas-microsoft-com:vml" xmlns:wp14="http://schemas.microsoft.com/office/word/2010/wordprocessingDrawing" xmlns:wp="http://schemas.openxmlformats.org/drawingml/2006/wordprocessingDrawing" xmlns:w10="urn:schemas-microsoft-com:office:word" xmlns:w="http://schemas.openxmlformats.org/wordprocessingml/2006/main" xmlns:w14="http://schemas.microsoft.com/office/word/2010/wordml" xmlns:w15="http://schemas.microsoft.com/office/word/2012/wordml" xmlns:w16cid="http://schemas.microsoft.com/office/word/2016/wordml/cid" xmlns:w16se="http://schemas.microsoft.com/office/word/2015/wordml/symex" xmlns:wpg="http://schemas.microsoft.com/office/word/2010/wordprocessingGroup" xmlns:wpi="http://schemas.microsoft.com/office/word/2010/wordprocessingInk" xmlns:wne="http://schemas.microsoft.com/office/word/2006/wordml" xmlns:wps="http://schemas.microsoft.com/office/word/2010/wordprocessingShape" mc:Ignorable="w14 w15 w16se w16cid wp14">
+<w:document xmlns:wpc="http://schemas.microsoft.com/office/word/2010/wordprocessingCanvas" xmlns:cx="http://schemas.microsoft.com/office/drawing/2014/chartex" xmlns:cx1="http://schemas.microsoft.com/office/drawing/2015/9/8/chartex" xmlns:cx2="http://schemas.microsoft.com/office/drawing/2015/10/21/chartex" xmlns:cx3="http://schemas.microsoft.com/office/drawing/2016/5/9/chartex" xmlns:cx4="http://schemas.microsoft.com/office/drawing/2016/5/10/chartex" xmlns:cx5="http://schemas.microsoft.com/office/drawing/2016/5/11/chartex" xmlns:cx6="http://schemas.microsoft.com/office/drawing/2016/5/12/chartex" xmlns:cx7="http://schemas.microsoft.com/office/drawing/2016/5/13/chartex" xmlns:cx8="http://schemas.microsoft.com/office/drawing/2016/5/14/chartex" xmlns:mc="http://schemas.openxmlformats.org/markup-compatibility/2006" xmlns:aink="http://schemas.microsoft.com/office/drawing/2016/ink" xmlns:am3d="http://schemas.microsoft.com/office/drawing/2017/model3d" xmlns:o="urn:schemas-microsoft-com:office:office" xmlns:r="http://schemas.openxmlformats.org/officeDocument/2006/relationships" xmlns:m="http://schemas.openxmlformats.org/officeDocument/2006/math" xmlns:v="urn:schemas-microsoft-com:vml" xmlns:wp14="http://schemas.microsoft.com/office/word/2010/wordprocessingDrawing" xmlns:wp="http://schemas.openxmlformats.org/drawingml/2006/wordprocessingDrawing" xmlns:w10="urn:schemas-microsoft-com:office:word" xmlns:w="http://schemas.openxmlformats.org/wordprocessingml/2006/main" xmlns:w14="http://schemas.microsoft.com/office/word/2010/wordml" xmlns:w15="http://schemas.microsoft.com/office/word/2012/wordml" xmlns:w16cex="http://schemas.microsoft.com/office/word/2018/wordml/cex" xmlns:w16cid="http://schemas.microsoft.com/office/word/2016/wordml/cid" xmlns:w16="http://schemas.microsoft.com/office/word/2018/wordml" xmlns:w16se="http://schemas.microsoft.com/office/word/2015/wordml/symex" xmlns:wpg="http://schemas.microsoft.com/office/word/2010/wordprocessingGroup" xmlns:wpi="http://schemas.microsoft.com/office/word/2010/wordprocessingInk" xmlns:wne="http://schemas.microsoft.com/office/word/2006/wordml" xmlns:wps="http://schemas.microsoft.com/office/word/2010/wordprocessingShape" mc:Ignorable="w14 w15 w16se w16cid w16 w16cex wp14">
   <w:body>
     <w:p>
       <w:pPr>
-        <w:pStyle w:val="Titel"/>
-        <w:rPr>
-          <w:lang w:val="en-GB"/>
-        </w:rPr>
-      </w:pPr>
-      <w:proofErr w:type="spellStart"/>
-      <w:r>
-        <w:rPr>
-          <w:lang w:val="en-GB"/>
-        </w:rPr>
-        <w:t>Implementatieplan</w:t>
-      </w:r>
-      <w:proofErr w:type="spellEnd"/>
-      <w:r>
-        <w:rPr>
-          <w:lang w:val="en-GB"/>
-        </w:rPr>
-        <w:t xml:space="preserve"> </w:t>
-      </w:r>
-      <w:proofErr w:type="spellStart"/>
-      <w:r>
-        <w:rPr>
-          <w:lang w:val="en-GB"/>
-        </w:rPr>
-        <w:t>imageshell</w:t>
-      </w:r>
-      <w:proofErr w:type="spellEnd"/>
-      <w:r>
-        <w:rPr>
-          <w:lang w:val="en-GB"/>
-        </w:rPr>
-        <w:t xml:space="preserve"> &amp; intensity</w:t>
-      </w:r>
-    </w:p>
-    <w:p>
-      <w:pPr>
-        <w:rPr>
-          <w:lang w:val="en-GB"/>
-        </w:rPr>
-      </w:pPr>
-    </w:p>
+        <w:pStyle w:val="Title"/>
+      </w:pPr>
+      <w:r>
+        <w:t>Implementatieplan imageshell &amp; intensity</w:t>
+      </w:r>
+    </w:p>
+    <w:p/>
     <w:p>
       <w:pPr>
         <w:rPr>
           <w:i/>
-          <w:lang w:val="en-GB"/>
         </w:rPr>
       </w:pPr>
       <w:r>
         <w:rPr>
           <w:i/>
-          <w:lang w:val="en-GB"/>
-        </w:rPr>
-        <w:t xml:space="preserve">19 </w:t>
-      </w:r>
-      <w:proofErr w:type="spellStart"/>
-      <w:r>
-        <w:rPr>
-          <w:i/>
-          <w:lang w:val="en-GB"/>
-        </w:rPr>
-        <w:t>februari</w:t>
-      </w:r>
-      <w:proofErr w:type="spellEnd"/>
-      <w:r>
-        <w:rPr>
-          <w:i/>
-          <w:lang w:val="en-GB"/>
-        </w:rPr>
-        <w:t xml:space="preserve"> 2020</w:t>
+        </w:rPr>
+        <w:t>19 februari 2020</w:t>
       </w:r>
     </w:p>
     <w:p>
@@ -81,199 +29,40 @@
         <w:rPr>
           <w:i/>
           <w:iCs/>
-          <w:lang w:val="en-GB"/>
-        </w:rPr>
-      </w:pPr>
-    </w:p>
-    <w:p>
-      <w:pPr>
-        <w:rPr>
-          <w:lang w:val="en-GB"/>
-        </w:rPr>
-      </w:pPr>
-    </w:p>
-    <w:p>
-      <w:pPr>
-        <w:rPr>
-          <w:lang w:val="en-GB"/>
-        </w:rPr>
-      </w:pPr>
-    </w:p>
-    <w:p>
-      <w:pPr>
-        <w:rPr>
-          <w:lang w:val="en-GB"/>
-        </w:rPr>
-      </w:pPr>
-    </w:p>
-    <w:p>
-      <w:pPr>
-        <w:rPr>
-          <w:lang w:val="en-GB"/>
-        </w:rPr>
-      </w:pPr>
-    </w:p>
-    <w:p>
-      <w:pPr>
-        <w:rPr>
-          <w:lang w:val="en-GB"/>
-        </w:rPr>
-      </w:pPr>
-    </w:p>
-    <w:p>
-      <w:pPr>
-        <w:rPr>
-          <w:lang w:val="en-GB"/>
-        </w:rPr>
-      </w:pPr>
-    </w:p>
-    <w:p>
-      <w:pPr>
-        <w:rPr>
-          <w:lang w:val="en-GB"/>
-        </w:rPr>
-      </w:pPr>
-    </w:p>
-    <w:p>
-      <w:pPr>
-        <w:rPr>
-          <w:lang w:val="en-GB"/>
-        </w:rPr>
-      </w:pPr>
-    </w:p>
-    <w:p>
-      <w:pPr>
-        <w:rPr>
-          <w:lang w:val="en-GB"/>
-        </w:rPr>
-      </w:pPr>
-    </w:p>
-    <w:p>
-      <w:pPr>
-        <w:rPr>
-          <w:lang w:val="en-GB"/>
-        </w:rPr>
-      </w:pPr>
-    </w:p>
-    <w:p>
-      <w:pPr>
-        <w:rPr>
-          <w:lang w:val="en-GB"/>
-        </w:rPr>
-      </w:pPr>
-    </w:p>
-    <w:p>
-      <w:pPr>
-        <w:rPr>
-          <w:lang w:val="en-GB"/>
-        </w:rPr>
-      </w:pPr>
-    </w:p>
-    <w:p>
-      <w:pPr>
-        <w:rPr>
-          <w:lang w:val="en-GB"/>
-        </w:rPr>
-      </w:pPr>
-    </w:p>
-    <w:p>
-      <w:pPr>
-        <w:rPr>
-          <w:lang w:val="en-GB"/>
-        </w:rPr>
-      </w:pPr>
-    </w:p>
-    <w:p>
-      <w:pPr>
-        <w:rPr>
-          <w:lang w:val="en-GB"/>
-        </w:rPr>
-      </w:pPr>
-    </w:p>
-    <w:p>
-      <w:pPr>
-        <w:rPr>
-          <w:lang w:val="en-GB"/>
-        </w:rPr>
-      </w:pPr>
-    </w:p>
-    <w:p>
-      <w:pPr>
-        <w:rPr>
-          <w:lang w:val="en-GB"/>
-        </w:rPr>
-      </w:pPr>
-    </w:p>
-    <w:p>
-      <w:pPr>
-        <w:rPr>
-          <w:lang w:val="en-GB"/>
-        </w:rPr>
-      </w:pPr>
-    </w:p>
-    <w:p>
-      <w:pPr>
-        <w:rPr>
-          <w:lang w:val="en-GB"/>
-        </w:rPr>
-      </w:pPr>
-    </w:p>
-    <w:p>
-      <w:pPr>
-        <w:rPr>
-          <w:lang w:val="en-GB"/>
-        </w:rPr>
-      </w:pPr>
-    </w:p>
-    <w:p>
-      <w:pPr>
-        <w:rPr>
-          <w:lang w:val="en-GB"/>
-        </w:rPr>
-      </w:pPr>
-    </w:p>
-    <w:p>
-      <w:pPr>
-        <w:rPr>
-          <w:lang w:val="en-GB"/>
-        </w:rPr>
-      </w:pPr>
-    </w:p>
-    <w:p>
-      <w:pPr>
-        <w:rPr>
-          <w:lang w:val="en-GB"/>
-        </w:rPr>
-      </w:pPr>
-    </w:p>
-    <w:p>
-      <w:pPr>
-        <w:rPr>
-          <w:lang w:val="en-GB"/>
-        </w:rPr>
-      </w:pPr>
-    </w:p>
-    <w:p>
-      <w:pPr>
-        <w:rPr>
-          <w:lang w:val="en-GB"/>
-        </w:rPr>
-      </w:pPr>
-    </w:p>
+        </w:rPr>
+      </w:pPr>
+    </w:p>
+    <w:p/>
+    <w:p/>
+    <w:p/>
+    <w:p/>
+    <w:p/>
+    <w:p/>
+    <w:p/>
+    <w:p/>
+    <w:p/>
+    <w:p/>
+    <w:p/>
+    <w:p/>
+    <w:p/>
+    <w:p/>
+    <w:p/>
+    <w:p/>
+    <w:p/>
+    <w:p/>
+    <w:p/>
+    <w:p/>
+    <w:p/>
+    <w:p/>
+    <w:p/>
+    <w:p/>
+    <w:p/>
     <w:p>
       <w:r>
         <w:t>Door Tobias van den H</w:t>
       </w:r>
       <w:r>
-        <w:t xml:space="preserve">oogen en </w:t>
-      </w:r>
-      <w:proofErr w:type="spellStart"/>
-      <w:r>
-        <w:t>Jippe</w:t>
-      </w:r>
-      <w:proofErr w:type="spellEnd"/>
-      <w:r>
-        <w:t xml:space="preserve"> Heijnen. </w:t>
+        <w:t xml:space="preserve">oogen en Jippe Heijnen. </w:t>
       </w:r>
     </w:p>
     <w:p/>
@@ -295,7 +84,7 @@
         <w:p/>
         <w:p>
           <w:pPr>
-            <w:pStyle w:val="Kopvaninhoudsopgave"/>
+            <w:pStyle w:val="TOCHeading"/>
             <w:rPr>
               <w:lang w:val="nl-NL"/>
             </w:rPr>
@@ -323,7 +112,7 @@
         </w:p>
         <w:p>
           <w:pPr>
-            <w:pStyle w:val="Inhopg1"/>
+            <w:pStyle w:val="TOC1"/>
             <w:tabs>
               <w:tab w:val="right" w:leader="dot" w:pos="9016"/>
             </w:tabs>
@@ -402,7 +191,7 @@
         </w:p>
         <w:p>
           <w:pPr>
-            <w:pStyle w:val="Inhopg1"/>
+            <w:pStyle w:val="TOC1"/>
             <w:tabs>
               <w:tab w:val="right" w:leader="dot" w:pos="9016"/>
             </w:tabs>
@@ -472,7 +261,7 @@
         </w:p>
         <w:p>
           <w:pPr>
-            <w:pStyle w:val="Inhopg1"/>
+            <w:pStyle w:val="TOC1"/>
             <w:tabs>
               <w:tab w:val="right" w:leader="dot" w:pos="9016"/>
             </w:tabs>
@@ -542,7 +331,7 @@
         </w:p>
         <w:p>
           <w:pPr>
-            <w:pStyle w:val="Inhopg1"/>
+            <w:pStyle w:val="TOC1"/>
             <w:tabs>
               <w:tab w:val="right" w:leader="dot" w:pos="9016"/>
             </w:tabs>
@@ -612,7 +401,7 @@
         </w:p>
         <w:p>
           <w:pPr>
-            <w:pStyle w:val="Inhopg1"/>
+            <w:pStyle w:val="TOC1"/>
             <w:tabs>
               <w:tab w:val="right" w:leader="dot" w:pos="9016"/>
             </w:tabs>
@@ -712,11 +501,10 @@
     <w:p/>
     <w:p>
       <w:pPr>
-        <w:pStyle w:val="Kop1"/>
+        <w:pStyle w:val="Heading1"/>
       </w:pPr>
       <w:bookmarkStart w:id="0" w:name="_Toc33010743"/>
       <w:r>
-        <w:lastRenderedPageBreak/>
         <w:t>Doel</w:t>
       </w:r>
       <w:bookmarkEnd w:id="0"/>
@@ -727,26 +515,28 @@
         <w:t xml:space="preserve">Ons doel voor dit onderdeel is het converteren van een RGB foto </w:t>
       </w:r>
       <w:r>
-        <w:t xml:space="preserve">naar een </w:t>
-      </w:r>
-      <w:proofErr w:type="spellStart"/>
-      <w:r>
-        <w:t>Grey-scale</w:t>
-      </w:r>
-      <w:proofErr w:type="spellEnd"/>
+        <w:t xml:space="preserve">naar een Grey-scale </w:t>
+      </w:r>
+      <w:r>
+        <w:t>zodat de intensity van de foto beter afgemeten kan worden.</w:t>
+      </w:r>
       <w:r>
         <w:t xml:space="preserve"> </w:t>
       </w:r>
       <w:r>
-        <w:t xml:space="preserve">zodat de </w:t>
-      </w:r>
-      <w:proofErr w:type="spellStart"/>
-      <w:r>
-        <w:t>intensity</w:t>
-      </w:r>
-      <w:proofErr w:type="spellEnd"/>
-      <w:r>
-        <w:t xml:space="preserve"> van de foto beter afgemeten kan worden.</w:t>
+        <w:t>Ook kan het worden gebruikt voor edge detection</w:t>
+      </w:r>
+      <w:r>
+        <w:t xml:space="preserve"> omdat hierdoor </w:t>
+      </w:r>
+      <w:r>
+        <w:t>de vormen</w:t>
+      </w:r>
+      <w:r>
+        <w:t xml:space="preserve"> en kanten beter te zien zijn</w:t>
+      </w:r>
+      <w:r>
+        <w:t>.</w:t>
       </w:r>
       <w:r>
         <w:t xml:space="preserve"> </w:t>
@@ -760,872 +550,1211 @@
       <w:r>
         <w:t xml:space="preserve">. Deze klassen zijn </w:t>
       </w:r>
-      <w:proofErr w:type="spellStart"/>
-      <w:r>
-        <w:t>RGBImage</w:t>
-      </w:r>
-      <w:proofErr w:type="spellEnd"/>
-      <w:r>
-        <w:t xml:space="preserve"> en </w:t>
-      </w:r>
-      <w:proofErr w:type="spellStart"/>
-      <w:r>
-        <w:t>IntensityImage</w:t>
-      </w:r>
-      <w:proofErr w:type="spellEnd"/>
+      <w:r>
+        <w:t xml:space="preserve">RGBImage en </w:t>
+      </w:r>
+      <w:r>
+        <w:t>IntensityImage.</w:t>
+      </w:r>
+      <w:r>
+        <w:t xml:space="preserve"> </w:t>
+      </w:r>
+      <w:r>
+        <w:t>Ook moeten we een functie</w:t>
+      </w:r>
+      <w:r>
+        <w:t xml:space="preserve"> implementeren </w:t>
+      </w:r>
+      <w:r>
+        <w:t xml:space="preserve">waarbij RGB waardes worden </w:t>
+      </w:r>
+      <w:r>
+        <w:t xml:space="preserve">converteert naar Intensity waardes. </w:t>
+      </w:r>
+      <w:r>
+        <w:t xml:space="preserve">Bij </w:t>
+      </w:r>
+      <w:r>
+        <w:t>het maken van de</w:t>
+      </w:r>
+      <w:r>
+        <w:t xml:space="preserve"> implementatie zullen we </w:t>
+      </w:r>
+      <w:r>
+        <w:t>leren hoe het converteren van een plaatje werkt en wat het inhoudt.</w:t>
+      </w:r>
+      <w:r>
+        <w:t xml:space="preserve"> Daarnaast gaan we onze klassen ook moeten testen door middel</w:t>
+      </w:r>
+      <w:r>
+        <w:t xml:space="preserve"> van </w:t>
+      </w:r>
+      <w:r>
+        <w:t>een GUI</w:t>
+      </w:r>
       <w:r>
         <w:t>.</w:t>
       </w:r>
+    </w:p>
+    <w:p/>
+    <w:p/>
+    <w:p/>
+    <w:p/>
+    <w:p/>
+    <w:p/>
+    <w:p/>
+    <w:p/>
+    <w:p/>
+    <w:p/>
+    <w:p/>
+    <w:p/>
+    <w:p/>
+    <w:p/>
+    <w:p/>
+    <w:p/>
+    <w:p/>
+    <w:p/>
+    <w:p/>
+    <w:p>
+      <w:pPr>
+        <w:pStyle w:val="Heading1"/>
+      </w:pPr>
+      <w:bookmarkStart w:id="1" w:name="_Toc33010744"/>
+    </w:p>
+    <w:p>
+      <w:pPr>
+        <w:pStyle w:val="Heading1"/>
+      </w:pPr>
+    </w:p>
+    <w:p/>
+    <w:p>
+      <w:pPr>
+        <w:pStyle w:val="Heading1"/>
+      </w:pPr>
+      <w:r>
+        <w:t>Methoden</w:t>
+      </w:r>
+      <w:bookmarkEnd w:id="1"/>
+    </w:p>
+    <w:p/>
+    <w:p>
+      <w:pPr>
+        <w:pStyle w:val="NoSpacing"/>
+      </w:pPr>
+      <w:r>
+        <w:t xml:space="preserve">Er zijn drie verschillende manieren om een RGB waarde te </w:t>
+      </w:r>
+      <w:r>
+        <w:t>converteren</w:t>
+      </w:r>
+      <w:r>
+        <w:t xml:space="preserve"> naar een Intensity waarde</w:t>
+      </w:r>
+      <w:r>
+        <w:t>:</w:t>
+      </w:r>
+    </w:p>
+    <w:p>
+      <w:pPr>
+        <w:pStyle w:val="NoSpacing"/>
+      </w:pPr>
+    </w:p>
+    <w:p>
+      <w:pPr>
+        <w:pStyle w:val="NoSpacing"/>
+      </w:pPr>
+      <w:r>
+        <w:t xml:space="preserve">Ten eerste is er de </w:t>
+      </w:r>
+      <w:r>
+        <w:t>lichtheid</w:t>
+      </w:r>
+      <w:r>
+        <w:t xml:space="preserve"> methode.</w:t>
+      </w:r>
+      <w:r>
+        <w:t xml:space="preserve"> Hierbij wordt er van de RGB waarde de maximum en minimum gekozen</w:t>
+      </w:r>
+      <w:r>
+        <w:t xml:space="preserve"> en wordt de som daarvan door twee gedeeld</w:t>
+      </w:r>
+      <w:r>
+        <w:t xml:space="preserve">. </w:t>
+      </w:r>
       <w:r>
         <w:t xml:space="preserve"> </w:t>
       </w:r>
       <w:r>
-        <w:t>Ook moeten we een functie</w:t>
-      </w:r>
-      <w:r>
-        <w:t xml:space="preserve"> implementeren </w:t>
-      </w:r>
-      <w:r>
-        <w:t xml:space="preserve">waarbij RGB waardes worden </w:t>
-      </w:r>
-      <w:r>
-        <w:t xml:space="preserve">converteert naar </w:t>
-      </w:r>
-      <w:proofErr w:type="spellStart"/>
-      <w:r>
-        <w:t>Intensity</w:t>
-      </w:r>
-      <w:proofErr w:type="spellEnd"/>
-      <w:r>
-        <w:t xml:space="preserve"> waardes. </w:t>
-      </w:r>
-      <w:r>
-        <w:t xml:space="preserve">Bij </w:t>
-      </w:r>
-      <w:r>
-        <w:t>het maken van de</w:t>
-      </w:r>
-      <w:r>
-        <w:t xml:space="preserve"> implementatie zullen we </w:t>
-      </w:r>
-      <w:r>
-        <w:t>leren hoe het converteren van een plaatje werkt en wat het inhoudt.</w:t>
-      </w:r>
-      <w:r>
-        <w:t xml:space="preserve"> Daarnaast gaan we onze klassen ook moeten testen door middel</w:t>
-      </w:r>
-      <w:r>
-        <w:t xml:space="preserve"> van </w:t>
-      </w:r>
-      <w:r>
-        <w:t>een GUI</w:t>
-      </w:r>
-      <w:r>
-        <w:t>.</w:t>
-      </w:r>
-    </w:p>
-    <w:p>
-      <w:r>
-        <w:t>De leer</w:t>
-      </w:r>
-      <w:r>
-        <w:t>doel</w:t>
-      </w:r>
-      <w:r>
-        <w:t xml:space="preserve">en </w:t>
-      </w:r>
-      <w:r>
-        <w:t xml:space="preserve">van </w:t>
-      </w:r>
-      <w:r>
-        <w:t xml:space="preserve">dit practicum </w:t>
-      </w:r>
-      <w:r>
-        <w:t>staa</w:t>
-      </w:r>
-      <w:r>
-        <w:t>n</w:t>
-      </w:r>
-      <w:r>
-        <w:t xml:space="preserve"> vermeld in </w:t>
-      </w:r>
-      <w:r>
-        <w:t>de practicum beschrijving als volgt</w:t>
-      </w:r>
-      <w:r>
-        <w:t>:</w:t>
-      </w:r>
-    </w:p>
-    <w:p>
-      <w:pPr>
+        <w:t>Hierbij geldt de formule</w:t>
+      </w:r>
+      <w:r>
+        <w:t xml:space="preserve">: </w:t>
+      </w:r>
+      <w:r>
         <w:rPr>
           <w:i/>
           <w:iCs/>
         </w:rPr>
-      </w:pPr>
+        <w:t>Intensity = (max(R, G, B) + min(</w:t>
+      </w:r>
       <w:r>
         <w:rPr>
           <w:i/>
           <w:iCs/>
         </w:rPr>
-        <w:t xml:space="preserve">De leerdoelen voor dit onderdeel van het practicum zijn het ontdekken van wat is een plaatje, de omzetting tussen verschillende kleurmodellen en de kennismaking met de applicatie en de ontwikkelomgeving. Deze leerdoelen zullen behaald worden door het toepassen van de volgende algoritmen en </w:t>
-      </w:r>
-      <w:proofErr w:type="spellStart"/>
+        <w:t>R, G, B)</w:t>
+      </w:r>
       <w:r>
         <w:rPr>
           <w:i/>
           <w:iCs/>
         </w:rPr>
-        <w:t>visiontechnieken</w:t>
-      </w:r>
-      <w:proofErr w:type="spellEnd"/>
+        <w:t>) / 2.</w:t>
+      </w:r>
       <w:r>
         <w:rPr>
           <w:i/>
           <w:iCs/>
         </w:rPr>
-        <w:t>:</w:t>
-      </w:r>
-    </w:p>
-    <w:p>
-      <w:pPr>
-        <w:pStyle w:val="Lijstalinea"/>
-        <w:numPr>
-          <w:ilvl w:val="0"/>
-          <w:numId w:val="1"/>
-        </w:numPr>
+        <w:t xml:space="preserve"> </w:t>
+      </w:r>
+      <w:r>
+        <w:t>(Cook, 2009)</w:t>
+      </w:r>
+    </w:p>
+    <w:p>
+      <w:pPr>
+        <w:pStyle w:val="NoSpacing"/>
         <w:rPr>
           <w:i/>
           <w:iCs/>
         </w:rPr>
       </w:pPr>
+    </w:p>
+    <w:p>
+      <w:pPr>
+        <w:pStyle w:val="NoSpacing"/>
+      </w:pPr>
+      <w:r>
+        <w:t xml:space="preserve">Ten tweede is </w:t>
+      </w:r>
+      <w:r>
+        <w:t>er de gemiddel</w:t>
+      </w:r>
+      <w:r>
+        <w:t>de methode.</w:t>
+      </w:r>
+      <w:r>
+        <w:t xml:space="preserve"> </w:t>
+      </w:r>
+      <w:r>
+        <w:t>Dit is de meest simpele methode</w:t>
+      </w:r>
+      <w:r>
+        <w:t xml:space="preserve"> </w:t>
+      </w:r>
+      <w:r>
+        <w:t>w</w:t>
+      </w:r>
+      <w:r>
+        <w:t xml:space="preserve">aarbij </w:t>
+      </w:r>
+      <w:r>
+        <w:t xml:space="preserve">de RGB waarde door drie </w:t>
+      </w:r>
+      <w:r>
+        <w:t>wordt</w:t>
+      </w:r>
+      <w:r>
+        <w:t xml:space="preserve"> gedeeld</w:t>
+      </w:r>
+      <w:r>
+        <w:t xml:space="preserve">. </w:t>
+      </w:r>
+      <w:r>
+        <w:t xml:space="preserve">Hierbij geldt de formule: </w:t>
+      </w:r>
       <w:r>
         <w:rPr>
           <w:i/>
           <w:iCs/>
         </w:rPr>
-        <w:t xml:space="preserve">Het maken van een </w:t>
-      </w:r>
-      <w:proofErr w:type="spellStart"/>
+        <w:t xml:space="preserve">Intensity = </w:t>
+      </w:r>
       <w:r>
         <w:rPr>
           <w:i/>
           <w:iCs/>
         </w:rPr>
-        <w:t>ImageShell</w:t>
-      </w:r>
-      <w:proofErr w:type="spellEnd"/>
+        <w:t xml:space="preserve">(R, G, B)  </w:t>
+      </w:r>
       <w:r>
         <w:rPr>
           <w:i/>
           <w:iCs/>
         </w:rPr>
-        <w:t xml:space="preserve"> klasse</w:t>
+        <w:t xml:space="preserve">/ </w:t>
       </w:r>
       <w:r>
         <w:rPr>
           <w:i/>
           <w:iCs/>
         </w:rPr>
-        <w:t>.</w:t>
-      </w:r>
-    </w:p>
-    <w:p>
-      <w:pPr>
-        <w:pStyle w:val="Lijstalinea"/>
-        <w:numPr>
-          <w:ilvl w:val="0"/>
-          <w:numId w:val="1"/>
-        </w:numPr>
+        <w:t>3</w:t>
+      </w:r>
+      <w:r>
         <w:rPr>
           <w:i/>
           <w:iCs/>
         </w:rPr>
-      </w:pPr>
-      <w:r>
+        <w:t xml:space="preserve">. </w:t>
+      </w:r>
+      <w:r>
+        <w:t xml:space="preserve">Een nadeel </w:t>
+      </w:r>
+      <w:r>
+        <w:t xml:space="preserve">van deze methode is volgens </w:t>
+      </w:r>
+      <w:r>
+        <w:t xml:space="preserve">(Tutorialpoint, z.d) dat </w:t>
+      </w:r>
+      <w:r>
+        <w:t>er geen rekening wordt gehouden met de verschillende golflengtes van de kleuren</w:t>
+      </w:r>
+      <w:r>
+        <w:t>spectrum</w:t>
+      </w:r>
+      <w:r>
+        <w:t>. Hierdoor kan</w:t>
+      </w:r>
+      <w:r>
+        <w:t xml:space="preserve"> de helderheid van de afbeelding te licht/donker worden. </w:t>
+      </w:r>
+    </w:p>
+    <w:p>
+      <w:pPr>
+        <w:pStyle w:val="NoSpacing"/>
+      </w:pPr>
+    </w:p>
+    <w:p>
+      <w:pPr>
+        <w:pStyle w:val="NoSpacing"/>
         <w:rPr>
           <w:i/>
           <w:iCs/>
         </w:rPr>
-        <w:t>Conversie van RGB-waarden naar Grijs-waarden</w:t>
+      </w:pPr>
+      <w:r>
+        <w:t xml:space="preserve">Als laatste is er ook de </w:t>
+      </w:r>
+      <w:r>
+        <w:t>helderheid methode.</w:t>
+      </w:r>
+      <w:r>
+        <w:t xml:space="preserve"> Dit is een meer ingewikkelde versie van de </w:t>
+      </w:r>
+      <w:r>
+        <w:t>gemiddelde</w:t>
+      </w:r>
+      <w:r>
+        <w:t xml:space="preserve"> methode</w:t>
+      </w:r>
+      <w:r>
+        <w:t>.</w:t>
+      </w:r>
+      <w:r>
+        <w:t xml:space="preserve"> </w:t>
+      </w:r>
+      <w:r>
+        <w:t>Het verschil vergeleken met de gemiddelde methode is dat bij deze methode rekening wordt gehouden met de menselijke perceptie.</w:t>
+      </w:r>
+      <w:r>
+        <w:t xml:space="preserve"> Omdat </w:t>
+      </w:r>
+      <w:r>
+        <w:t>een mens</w:t>
+      </w:r>
+      <w:r>
+        <w:t xml:space="preserve"> volgens het kleurspectrum</w:t>
+      </w:r>
+      <w:r>
+        <w:t xml:space="preserve"> </w:t>
+      </w:r>
+      <w:r>
+        <w:t>gevoeliger</w:t>
+      </w:r>
+      <w:r>
+        <w:t xml:space="preserve"> zijn voor groen dan voor </w:t>
+      </w:r>
+      <w:r>
+        <w:t xml:space="preserve">rood en blauw heeft het ook een </w:t>
+      </w:r>
+      <w:bookmarkStart w:id="2" w:name="_GoBack"/>
+      <w:bookmarkEnd w:id="2"/>
+      <w:r>
+        <w:t>zwaardere weging</w:t>
+      </w:r>
+      <w:r>
+        <w:t xml:space="preserve"> </w:t>
+      </w:r>
+      <w:r>
+        <w:t xml:space="preserve">. </w:t>
+      </w:r>
+      <w:r>
+        <w:t xml:space="preserve">Hierbij geldt de formule: </w:t>
       </w:r>
       <w:r>
         <w:rPr>
           <w:i/>
           <w:iCs/>
         </w:rPr>
-        <w:t>.</w:t>
-      </w:r>
-    </w:p>
-    <w:p>
-      <w:pPr>
-        <w:pStyle w:val="Lijstalinea"/>
-        <w:numPr>
-          <w:ilvl w:val="0"/>
-          <w:numId w:val="1"/>
-        </w:numPr>
-      </w:pPr>
+        <w:t xml:space="preserve">Intensity = </w:t>
+      </w:r>
       <w:r>
         <w:rPr>
           <w:i/>
           <w:iCs/>
         </w:rPr>
-        <w:t>Ontdekking van de GUI en het lezen van de bijbehorende README.txt</w:t>
+        <w:t>(0.21R + 0.72G + 0.07B</w:t>
       </w:r>
       <w:r>
         <w:rPr>
           <w:i/>
           <w:iCs/>
         </w:rPr>
-        <w:t>.</w:t>
-      </w:r>
-    </w:p>
-    <w:p/>
-    <w:p/>
-    <w:p/>
-    <w:p/>
-    <w:p/>
-    <w:p/>
-    <w:p/>
-    <w:p/>
-    <w:p/>
-    <w:p/>
-    <w:p/>
-    <w:p/>
-    <w:p/>
-    <w:p/>
-    <w:p/>
-    <w:p/>
-    <w:p/>
-    <w:p/>
-    <w:p/>
-    <w:p>
-      <w:pPr>
-        <w:pStyle w:val="Kop1"/>
-      </w:pPr>
-      <w:bookmarkStart w:id="1" w:name="_Toc33010744"/>
-      <w:r>
-        <w:lastRenderedPageBreak/>
-        <w:t>Methoden</w:t>
-      </w:r>
-      <w:bookmarkEnd w:id="1"/>
-    </w:p>
-    <w:p/>
-    <w:p>
-      <w:pPr>
-        <w:pStyle w:val="Geenafstand"/>
-      </w:pPr>
-      <w:r>
-        <w:t xml:space="preserve">Er zijn drie verschillende manieren om een RGB waarde te </w:t>
-      </w:r>
-      <w:r>
-        <w:t>converteren</w:t>
-      </w:r>
-      <w:r>
-        <w:t xml:space="preserve"> naar een </w:t>
-      </w:r>
-      <w:proofErr w:type="spellStart"/>
-      <w:r>
-        <w:t>Intensity</w:t>
-      </w:r>
-      <w:proofErr w:type="spellEnd"/>
-      <w:r>
-        <w:t xml:space="preserve"> waarde.</w:t>
-      </w:r>
-    </w:p>
-    <w:p>
-      <w:pPr>
-        <w:pStyle w:val="Geenafstand"/>
-      </w:pPr>
-    </w:p>
-    <w:p>
-      <w:pPr>
-        <w:pStyle w:val="Geenafstand"/>
-      </w:pPr>
-      <w:r>
-        <w:t xml:space="preserve">Ten eerste is er de </w:t>
-      </w:r>
-      <w:r>
-        <w:t>lichtheid</w:t>
-      </w:r>
-      <w:r>
-        <w:t xml:space="preserve"> methode.</w:t>
-      </w:r>
-      <w:r>
-        <w:t xml:space="preserve"> Hierbij wordt er van de RGB waarde de maximum en minimum gekozen</w:t>
-      </w:r>
-      <w:r>
-        <w:t xml:space="preserve"> en wordt de som daarvan door twee gedeeld</w:t>
-      </w:r>
-      <w:r>
-        <w:t xml:space="preserve">. </w:t>
+        <w:t>).</w:t>
       </w:r>
       <w:r>
         <w:t xml:space="preserve"> </w:t>
       </w:r>
       <w:r>
-        <w:t>Hierbij geldt de formule</w:t>
-      </w:r>
-      <w:r>
-        <w:t xml:space="preserve">: </w:t>
-      </w:r>
-      <w:proofErr w:type="spellStart"/>
-      <w:r>
+        <w:t>(Cook, 2009)</w:t>
+      </w:r>
+    </w:p>
+    <w:p>
+      <w:pPr>
+        <w:pStyle w:val="NoSpacing"/>
         <w:rPr>
           <w:i/>
           <w:iCs/>
         </w:rPr>
-        <w:t>Intensity</w:t>
-      </w:r>
-      <w:proofErr w:type="spellEnd"/>
-      <w:r>
-        <w:rPr>
+      </w:pPr>
+    </w:p>
+    <w:p>
+      <w:pPr>
+        <w:pStyle w:val="NoSpacing"/>
+      </w:pPr>
+      <w:r>
+        <w:t xml:space="preserve">Bij de </w:t>
+      </w:r>
+      <w:r>
+        <w:t>afbeelding</w:t>
+      </w:r>
+      <w:r>
+        <w:t xml:space="preserve"> hieronder kunt u de verschillende </w:t>
+      </w:r>
+      <w:r>
+        <w:t>uitkomsten</w:t>
+      </w:r>
+      <w:r>
+        <w:t xml:space="preserve"> van de formules zien</w:t>
+      </w:r>
+      <w:r>
+        <w:t>:</w:t>
+      </w:r>
+    </w:p>
+    <w:p>
+      <w:pPr>
+        <w:pStyle w:val="Caption"/>
+        <w:keepNext/>
+      </w:pPr>
+      <w:r>
+        <w:t xml:space="preserve">Vergelijking </w:t>
+      </w:r>
+      <w:r>
+        <w:fldChar w:fldCharType="begin"/>
+      </w:r>
+      <w:r>
+        <w:instrText xml:space="preserve"> SEQ Vergelijking \* ARABIC </w:instrText>
+      </w:r>
+      <w:r>
+        <w:fldChar w:fldCharType="separate"/>
+      </w:r>
+      <w:r>
+        <w:rPr>
+          <w:noProof/>
+        </w:rPr>
+        <w:t>1</w:t>
+      </w:r>
+      <w:r>
+        <w:fldChar w:fldCharType="end"/>
+      </w:r>
+      <w:r>
+        <w:t>: De verschillende uitkomsten van elke formule (Cook, 2009).</w:t>
+      </w:r>
+    </w:p>
+    <w:p>
+      <w:pPr>
+        <w:pStyle w:val="NoSpacing"/>
+      </w:pPr>
+      <w:r>
+        <w:rPr>
+          <w:noProof/>
+        </w:rPr>
+        <w:drawing>
+          <wp:inline distT="0" distB="0" distL="0" distR="0" wp14:anchorId="4C517799" wp14:editId="3C39C467">
+            <wp:extent cx="3596640" cy="4012188"/>
+            <wp:effectExtent l="0" t="0" r="3810" b="7620"/>
+            <wp:docPr id="1" name="Afbeelding 1"/>
+            <wp:cNvGraphicFramePr>
+              <a:graphicFrameLocks xmlns:a="http://schemas.openxmlformats.org/drawingml/2006/main" noChangeAspect="1"/>
+            </wp:cNvGraphicFramePr>
+            <a:graphic xmlns:a="http://schemas.openxmlformats.org/drawingml/2006/main">
+              <a:graphicData uri="http://schemas.openxmlformats.org/drawingml/2006/picture">
+                <pic:pic xmlns:pic="http://schemas.openxmlformats.org/drawingml/2006/picture">
+                  <pic:nvPicPr>
+                    <pic:cNvPr id="1" name=""/>
+                    <pic:cNvPicPr/>
+                  </pic:nvPicPr>
+                  <pic:blipFill rotWithShape="1">
+                    <a:blip r:embed="rId8"/>
+                    <a:srcRect l="11434" t="23399" r="55196" b="10420"/>
+                    <a:stretch/>
+                  </pic:blipFill>
+                  <pic:spPr bwMode="auto">
+                    <a:xfrm>
+                      <a:off x="0" y="0"/>
+                      <a:ext cx="3602426" cy="4018642"/>
+                    </a:xfrm>
+                    <a:prstGeom prst="rect">
+                      <a:avLst/>
+                    </a:prstGeom>
+                    <a:ln>
+                      <a:noFill/>
+                    </a:ln>
+                    <a:extLst>
+                      <a:ext uri="{53640926-AAD7-44D8-BBD7-CCE9431645EC}">
+                        <a14:shadowObscured xmlns:a14="http://schemas.microsoft.com/office/drawing/2010/main"/>
+                      </a:ext>
+                    </a:extLst>
+                  </pic:spPr>
+                </pic:pic>
+              </a:graphicData>
+            </a:graphic>
+          </wp:inline>
+        </w:drawing>
+      </w:r>
+    </w:p>
+    <w:p>
+      <w:pPr>
+        <w:rPr>
+          <w:i/>
+        </w:rPr>
+      </w:pPr>
+    </w:p>
+    <w:p>
+      <w:pPr>
+        <w:pStyle w:val="Heading1"/>
+      </w:pPr>
+    </w:p>
+    <w:p>
+      <w:pPr>
+        <w:pStyle w:val="Heading1"/>
+      </w:pPr>
+      <w:bookmarkStart w:id="3" w:name="_Toc33010745"/>
+      <w:r>
+        <w:t>Keuze</w:t>
+      </w:r>
+      <w:bookmarkEnd w:id="3"/>
+    </w:p>
+    <w:p/>
+    <w:p>
+      <w:r>
+        <w:t>We kiezen voor de helderheidsmethode</w:t>
+      </w:r>
+      <w:r>
+        <w:t xml:space="preserve"> omdat </w:t>
+      </w:r>
+      <w:r>
+        <w:t xml:space="preserve">het naar onze mening </w:t>
+      </w:r>
+      <w:r>
+        <w:t xml:space="preserve">de meest </w:t>
+      </w:r>
+      <w:r>
+        <w:t>accurate</w:t>
+      </w:r>
+      <w:r>
+        <w:t xml:space="preserve"> methode is voor de conversie</w:t>
+      </w:r>
+      <w:r>
+        <w:t xml:space="preserve">. Ten eerste wordt het volgens beide bronnen aangeraden aangezien het rekening houdt met de </w:t>
+      </w:r>
+      <w:r>
+        <w:t>menselijke perceptie van kleuren.</w:t>
+      </w:r>
+      <w:r>
+        <w:t xml:space="preserve"> Dit zorgt ervoor dat de afbeelding niet te helder/donker wordt en dat er </w:t>
+      </w:r>
+      <w:r>
+        <w:t>details ook te zien zijn.</w:t>
+      </w:r>
+      <w:r>
+        <w:t xml:space="preserve"> Ook</w:t>
+      </w:r>
+      <w:r>
+        <w:t xml:space="preserve"> zijn wij </w:t>
+      </w:r>
+      <w:r>
+        <w:t xml:space="preserve">ervan </w:t>
+      </w:r>
+      <w:r>
+        <w:t xml:space="preserve">overtuigt dat volgens de afbeelding hierboven </w:t>
+      </w:r>
+      <w:r>
+        <w:t>de helderheidsmethode het meeste detail vertoond</w:t>
+      </w:r>
+      <w:r>
+        <w:t xml:space="preserve">. </w:t>
+      </w:r>
+    </w:p>
+    <w:p/>
+    <w:p/>
+    <w:p/>
+    <w:p/>
+    <w:p/>
+    <w:p/>
+    <w:p/>
+    <w:p/>
+    <w:p/>
+    <w:p/>
+    <w:p/>
+    <w:p/>
+    <w:p/>
+    <w:p/>
+    <w:p/>
+    <w:p/>
+    <w:p/>
+    <w:p/>
+    <w:p/>
+    <w:p>
+      <w:pPr>
+        <w:pStyle w:val="Heading1"/>
+      </w:pPr>
+    </w:p>
+    <w:p>
+      <w:pPr>
+        <w:pStyle w:val="Heading1"/>
+      </w:pPr>
+    </w:p>
+    <w:p/>
+    <w:p>
+      <w:pPr>
+        <w:pStyle w:val="Heading1"/>
+      </w:pPr>
+    </w:p>
+    <w:p>
+      <w:pPr>
+        <w:pStyle w:val="Heading1"/>
+      </w:pPr>
+      <w:bookmarkStart w:id="4" w:name="_Toc33010746"/>
+      <w:r>
+        <w:t>Implementatie</w:t>
+      </w:r>
+      <w:bookmarkEnd w:id="4"/>
+    </w:p>
+    <w:p/>
+    <w:p>
+      <w:r>
+        <w:t>Eerst wor</w:t>
+      </w:r>
+      <w:r>
+        <w:t xml:space="preserve">den alle functies van de RGBstudent en Intensitystudent </w:t>
+      </w:r>
+      <w:r>
+        <w:t>geïmplementeerd</w:t>
+      </w:r>
+      <w:r>
+        <w:t xml:space="preserve">. </w:t>
+      </w:r>
+      <w:r>
+        <w:t>Hierbij verwerken wij de todo’s die vermeld staan in de klasse</w:t>
+      </w:r>
+      <w:r>
+        <w:t>n</w:t>
+      </w:r>
+      <w:r>
+        <w:t xml:space="preserve"> zodat </w:t>
+      </w:r>
+      <w:r>
+        <w:t xml:space="preserve">beide klassen gebruikt kunnen worden </w:t>
+      </w:r>
+      <w:r>
+        <w:t xml:space="preserve">voor de conversie. </w:t>
+      </w:r>
+    </w:p>
+    <w:p>
+      <w:r>
+        <w:t xml:space="preserve">In de RGB klasse </w:t>
+      </w:r>
+      <w:r>
+        <w:t>wordt</w:t>
+      </w:r>
+      <w:r>
+        <w:t xml:space="preserve"> </w:t>
+      </w:r>
+      <w:r>
+        <w:t xml:space="preserve">dan </w:t>
+      </w:r>
+      <w:r>
+        <w:t xml:space="preserve">de functie </w:t>
+      </w:r>
+      <w:r>
+        <w:t xml:space="preserve">RGBtoIntensity </w:t>
+      </w:r>
+      <w:r>
+        <w:t>gecreëerd</w:t>
+      </w:r>
+      <w:r>
+        <w:t xml:space="preserve">. </w:t>
+      </w:r>
+      <w:r>
+        <w:t>Hier</w:t>
+      </w:r>
+      <w:r>
+        <w:t>in</w:t>
+      </w:r>
+      <w:r>
+        <w:t xml:space="preserve"> </w:t>
+      </w:r>
+      <w:r>
+        <w:t>zal er eerst</w:t>
+      </w:r>
+      <w:r>
+        <w:t xml:space="preserve"> per pixel de get</w:t>
+      </w:r>
+      <w:r>
+        <w:t>P</w:t>
+      </w:r>
+      <w:r>
+        <w:t>ixel</w:t>
+      </w:r>
+      <w:r>
+        <w:t xml:space="preserve">() </w:t>
+      </w:r>
+      <w:r>
+        <w:t xml:space="preserve">functie </w:t>
+      </w:r>
+      <w:r>
+        <w:t xml:space="preserve">worden </w:t>
+      </w:r>
+      <w:r>
+        <w:t>aan</w:t>
+      </w:r>
+      <w:r>
+        <w:t>ge</w:t>
+      </w:r>
+      <w:r>
+        <w:t>roepen</w:t>
+      </w:r>
+      <w:r>
+        <w:t>.</w:t>
+      </w:r>
+      <w:r>
+        <w:t xml:space="preserve"> Daarna </w:t>
+      </w:r>
+      <w:r>
+        <w:t xml:space="preserve">wordt de RGB waarde </w:t>
+      </w:r>
+      <w:r>
+        <w:t>converteert</w:t>
+      </w:r>
+      <w:r>
+        <w:t xml:space="preserve"> </w:t>
+      </w:r>
+      <w:r>
+        <w:t xml:space="preserve">naar Intensity met de </w:t>
+      </w:r>
+      <w:r>
+        <w:t>helderheids</w:t>
+      </w:r>
+      <w:r>
+        <w:t xml:space="preserve">formule. </w:t>
+      </w:r>
+      <w:r>
+        <w:t xml:space="preserve">Uiteindelijk wordt er </w:t>
+      </w:r>
+      <w:r>
+        <w:t>de intensity klasse opgeroepen</w:t>
+      </w:r>
+      <w:r>
+        <w:t xml:space="preserve"> en </w:t>
+      </w:r>
+      <w:r>
+        <w:t xml:space="preserve">wordt er bij die klasse de setPixel() functie </w:t>
+      </w:r>
+      <w:r>
+        <w:t xml:space="preserve">per pixel opgeroepen om de </w:t>
+      </w:r>
+      <w:r>
+        <w:t>geconverteerde</w:t>
+      </w:r>
+      <w:r>
+        <w:t xml:space="preserve"> waarde in te zetten. Uiteindelijk als alle pixelwaardes </w:t>
+      </w:r>
+      <w:r>
+        <w:t>geconverteerd</w:t>
+      </w:r>
+      <w:r>
+        <w:t xml:space="preserve"> zijn zal er een Intensitystudent object worden gereturnd. </w:t>
+      </w:r>
+    </w:p>
+    <w:p/>
+    <w:p/>
+    <w:p/>
+    <w:p/>
+    <w:p/>
+    <w:p/>
+    <w:p/>
+    <w:p/>
+    <w:p/>
+    <w:p/>
+    <w:p/>
+    <w:p/>
+    <w:p/>
+    <w:p/>
+    <w:p/>
+    <w:p>
+      <w:pPr>
+        <w:pStyle w:val="Heading1"/>
+      </w:pPr>
+    </w:p>
+    <w:p>
+      <w:pPr>
+        <w:pStyle w:val="Heading1"/>
+      </w:pPr>
+    </w:p>
+    <w:p>
+      <w:pPr>
+        <w:pStyle w:val="Heading1"/>
+      </w:pPr>
+    </w:p>
+    <w:p/>
+    <w:p/>
+    <w:p>
+      <w:pPr>
+        <w:pStyle w:val="Heading1"/>
+      </w:pPr>
+      <w:bookmarkStart w:id="5" w:name="_Toc33010747"/>
+      <w:r>
+        <w:t>Evaluatie</w:t>
+      </w:r>
+      <w:bookmarkEnd w:id="5"/>
+      <w:r>
+        <w:t xml:space="preserve"> </w:t>
+      </w:r>
+    </w:p>
+    <w:p/>
+    <w:p>
+      <w:r>
+        <w:t xml:space="preserve">We zullen onderzoek doen naar de functionaliteit en </w:t>
+      </w:r>
+      <w:r>
+        <w:t>efficiëntie</w:t>
+      </w:r>
+      <w:r>
+        <w:t xml:space="preserve"> van de </w:t>
+      </w:r>
+      <w:r>
+        <w:t>helderheids</w:t>
+      </w:r>
+      <w:r>
+        <w:t xml:space="preserve">methode. </w:t>
+      </w:r>
+    </w:p>
+    <w:p/>
+    <w:p>
+      <w:r>
+        <w:t xml:space="preserve">Eerst zullen we een onderzoek doen </w:t>
+      </w:r>
+      <w:r>
+        <w:t xml:space="preserve">naar de functionaliteit van de methode. </w:t>
+      </w:r>
+      <w:r>
+        <w:t xml:space="preserve">Hierbij </w:t>
+      </w:r>
+      <w:r>
+        <w:t>zullen we</w:t>
+      </w:r>
+      <w:r>
+        <w:t xml:space="preserve"> </w:t>
+      </w:r>
+      <w:r>
+        <w:t>een dataset van 25 afbeeldingen maken</w:t>
+      </w:r>
+      <w:r>
+        <w:t xml:space="preserve">. Hierbij wordt er </w:t>
+      </w:r>
+      <w:r>
+        <w:t>het</w:t>
+      </w:r>
+      <w:r>
+        <w:t xml:space="preserve"> </w:t>
+      </w:r>
+      <w:r>
+        <w:t>accuraat</w:t>
+      </w:r>
+      <w:r>
+        <w:t>heids</w:t>
+      </w:r>
+      <w:r>
+        <w:t xml:space="preserve">percentage en </w:t>
+      </w:r>
+      <w:r>
+        <w:t xml:space="preserve">de </w:t>
+      </w:r>
+      <w:r>
+        <w:t xml:space="preserve">standaardafwijking </w:t>
+      </w:r>
+      <w:r>
+        <w:t xml:space="preserve">per afbeelding </w:t>
+      </w:r>
+      <w:r>
+        <w:t xml:space="preserve">getoond. </w:t>
+      </w:r>
+      <w:r>
+        <w:t xml:space="preserve">Ook wordt er bijgenoteerd of </w:t>
+      </w:r>
+      <w:r>
+        <w:t>het</w:t>
+      </w:r>
+      <w:r>
+        <w:t xml:space="preserve"> resultaat een false positive of negative </w:t>
+      </w:r>
+      <w:r>
+        <w:t>is</w:t>
+      </w:r>
+      <w:r>
+        <w:t xml:space="preserve"> zodat er kan worden gekeken </w:t>
+      </w:r>
+      <w:r>
+        <w:t xml:space="preserve">naar </w:t>
+      </w:r>
+      <w:r>
+        <w:t>de</w:t>
+      </w:r>
+      <w:r>
+        <w:t xml:space="preserve"> betrouwbaarheid van de methode. </w:t>
+      </w:r>
+    </w:p>
+    <w:p/>
+    <w:p>
+      <w:r>
+        <w:t xml:space="preserve">Daarna zullen we een onderzoek schrijven naar de </w:t>
+      </w:r>
+      <w:r>
+        <w:t>efficiëntie</w:t>
+      </w:r>
+      <w:r>
+        <w:t xml:space="preserve"> van de methode waarbij we kijken naar </w:t>
+      </w:r>
+      <w:r>
+        <w:t xml:space="preserve">de snelheid en memorygebruik van de methode vergeleken met de </w:t>
+      </w:r>
+      <w:r>
+        <w:t>originele</w:t>
+      </w:r>
+      <w:r>
+        <w:t xml:space="preserve"> methode die in de testcode is verwerkt. </w:t>
+      </w:r>
+      <w:r>
+        <w:t xml:space="preserve">Hierbij zullen we ook weer van </w:t>
+      </w:r>
+      <w:r>
+        <w:t>25 afbeeldingen een dataset maken</w:t>
+      </w:r>
+      <w:r>
+        <w:t xml:space="preserve">. Met behulp van de tools en library’s die </w:t>
+      </w:r>
+      <w:r>
+        <w:t>V</w:t>
+      </w:r>
+      <w:r>
+        <w:t xml:space="preserve">isual studio biedt kunnen we per </w:t>
+      </w:r>
+      <w:r>
+        <w:t>runtime proces</w:t>
+      </w:r>
+      <w:r>
+        <w:t xml:space="preserve"> van een </w:t>
+      </w:r>
+      <w:r>
+        <w:t>afbeelding</w:t>
+      </w:r>
+      <w:r>
+        <w:t xml:space="preserve"> </w:t>
+      </w:r>
+      <w:r>
+        <w:t xml:space="preserve">de memory-usage en snelheid van het proces meten. </w:t>
+      </w:r>
+      <w:r>
+        <w:t xml:space="preserve">In de datasets wordt er de memory usage/snelheid percentage getoond met de standaardafwijking ervan. </w:t>
+      </w:r>
+    </w:p>
+    <w:p/>
+    <w:p>
+      <w:pPr>
+        <w:keepNext/>
+      </w:pPr>
+      <w:r>
+        <w:rPr>
+          <w:noProof/>
+        </w:rPr>
+        <w:drawing>
+          <wp:inline distT="0" distB="0" distL="0" distR="0" wp14:anchorId="5C58D1D1" wp14:editId="1CFB1636">
+            <wp:extent cx="4572000" cy="1600200"/>
+            <wp:effectExtent l="0" t="0" r="0" b="0"/>
+            <wp:docPr id="336042658" name="Picture 1994958534"/>
+            <wp:cNvGraphicFramePr>
+              <a:graphicFrameLocks xmlns:a="http://schemas.openxmlformats.org/drawingml/2006/main" noChangeAspect="1"/>
+            </wp:cNvGraphicFramePr>
+            <a:graphic xmlns:a="http://schemas.openxmlformats.org/drawingml/2006/main">
+              <a:graphicData uri="http://schemas.openxmlformats.org/drawingml/2006/picture">
+                <pic:pic xmlns:pic="http://schemas.openxmlformats.org/drawingml/2006/picture">
+                  <pic:nvPicPr>
+                    <pic:cNvPr id="0" name="Picture 1994958534"/>
+                    <pic:cNvPicPr/>
+                  </pic:nvPicPr>
+                  <pic:blipFill>
+                    <a:blip r:embed="rId9">
+                      <a:extLst>
+                        <a:ext uri="{28A0092B-C50C-407E-A947-70E740481C1C}">
+                          <a14:useLocalDpi xmlns:a14="http://schemas.microsoft.com/office/drawing/2010/main" val="0"/>
+                        </a:ext>
+                      </a:extLst>
+                    </a:blip>
+                    <a:stretch>
+                      <a:fillRect/>
+                    </a:stretch>
+                  </pic:blipFill>
+                  <pic:spPr>
+                    <a:xfrm>
+                      <a:off x="0" y="0"/>
+                      <a:ext cx="4572000" cy="1600200"/>
+                    </a:xfrm>
+                    <a:prstGeom prst="rect">
+                      <a:avLst/>
+                    </a:prstGeom>
+                  </pic:spPr>
+                </pic:pic>
+              </a:graphicData>
+            </a:graphic>
+          </wp:inline>
+        </w:drawing>
+      </w:r>
+      <w:r>
+        <w:rPr>
+          <w:rStyle w:val="FootnoteReference"/>
+        </w:rPr>
+        <w:footnoteReference w:id="2"/>
+      </w:r>
+    </w:p>
+    <w:p/>
+    <w:p/>
+    <w:p/>
+    <w:p/>
+    <w:p/>
+    <w:p/>
+    <w:p/>
+    <w:p/>
+    <w:p/>
+    <w:p/>
+    <w:p/>
+    <w:p>
+      <w:pPr>
+        <w:pStyle w:val="Heading1"/>
+        <w:rPr>
+          <w:lang w:val="en-GB"/>
+        </w:rPr>
+      </w:pPr>
+      <w:r>
+        <w:rPr>
+          <w:lang w:val="en-GB"/>
+        </w:rPr>
+        <w:t xml:space="preserve">Bronvermelding </w:t>
+      </w:r>
+    </w:p>
+    <w:p>
+      <w:pPr>
+        <w:pStyle w:val="NoSpacing"/>
+        <w:rPr>
+          <w:lang w:val="en-GB"/>
+        </w:rPr>
+      </w:pPr>
+    </w:p>
+    <w:p>
+      <w:pPr>
+        <w:pStyle w:val="NoSpacing"/>
+        <w:rPr>
+          <w:rFonts w:eastAsia="Times New Roman" w:cstheme="minorHAnsi"/>
+          <w:lang w:eastAsia="en-GB"/>
+        </w:rPr>
+      </w:pPr>
+      <w:r>
+        <w:rPr>
+          <w:rFonts w:eastAsia="Times New Roman" w:cstheme="minorHAnsi"/>
+          <w:lang w:val="en-GB" w:eastAsia="en-GB"/>
+        </w:rPr>
+        <w:t xml:space="preserve">Cook , J. D. (2009, 24 augustus). </w:t>
+      </w:r>
+      <w:r>
+        <w:rPr>
+          <w:rFonts w:eastAsia="Times New Roman" w:cstheme="minorHAnsi"/>
           <w:i/>
           <w:iCs/>
-        </w:rPr>
-        <w:t xml:space="preserve"> = (max(R, G, B) + min(</w:t>
-      </w:r>
+          <w:lang w:val="en-GB" w:eastAsia="en-GB"/>
+        </w:rPr>
+        <w:t>Three algorithms for converting color to grayscale</w:t>
+      </w:r>
+      <w:r>
+        <w:rPr>
+          <w:rFonts w:eastAsia="Times New Roman" w:cstheme="minorHAnsi"/>
+          <w:lang w:val="en-GB" w:eastAsia="en-GB"/>
+        </w:rPr>
+        <w:t xml:space="preserve">. </w:t>
+      </w:r>
+      <w:r>
+        <w:rPr>
+          <w:rFonts w:eastAsia="Times New Roman" w:cstheme="minorHAnsi"/>
+          <w:lang w:eastAsia="en-GB"/>
+        </w:rPr>
+        <w:t xml:space="preserve">Geraadpleegd op 5 maart 2020, van </w:t>
+      </w:r>
+      <w:hyperlink r:id="rId10" w:history="1">
+        <w:r>
+          <w:rPr>
+            <w:rStyle w:val="Hyperlink"/>
+            <w:rFonts w:eastAsia="Times New Roman" w:cstheme="minorHAnsi"/>
+            <w:lang w:eastAsia="en-GB"/>
+          </w:rPr>
+          <w:t>https://www.johndcook.com/blog/2009/08/24/algorithms-convert-color-grayscale/</w:t>
+        </w:r>
+      </w:hyperlink>
+    </w:p>
+    <w:p>
+      <w:pPr>
+        <w:pStyle w:val="NoSpacing"/>
+        <w:rPr>
+          <w:rFonts w:eastAsia="Times New Roman" w:cstheme="minorHAnsi"/>
+          <w:lang w:eastAsia="en-GB"/>
+        </w:rPr>
+      </w:pPr>
+    </w:p>
+    <w:p>
+      <w:pPr>
+        <w:pStyle w:val="NoSpacing"/>
+        <w:rPr>
+          <w:rStyle w:val="Hyperlink"/>
+          <w:lang w:eastAsia="en-GB"/>
+        </w:rPr>
+      </w:pPr>
       <w:r>
         <w:rPr>
           <w:i/>
           <w:iCs/>
-        </w:rPr>
-        <w:t>R, G, B)</w:t>
+          <w:lang w:eastAsia="en-GB"/>
+        </w:rPr>
+        <w:t>Grayscale to RGB Conversion</w:t>
+      </w:r>
+      <w:r>
+        <w:rPr>
+          <w:lang w:eastAsia="en-GB"/>
+        </w:rPr>
+        <w:t xml:space="preserve">. (z.d.). Geraadpleegd op 10 maart 2020, van </w:t>
+      </w:r>
+      <w:hyperlink r:id="rId11" w:history="1">
+        <w:r>
+          <w:rPr>
+            <w:rStyle w:val="Hyperlink"/>
+            <w:lang w:eastAsia="en-GB"/>
+          </w:rPr>
+          <w:t>https://www.tutorialspoint.com/dip/grayscale_to_rgb_conversion.htm</w:t>
+        </w:r>
+      </w:hyperlink>
+    </w:p>
+    <w:p>
+      <w:pPr>
+        <w:pStyle w:val="NoSpacing"/>
+        <w:rPr>
+          <w:rStyle w:val="Hyperlink"/>
+          <w:lang w:eastAsia="en-GB"/>
+        </w:rPr>
+      </w:pPr>
+    </w:p>
+    <w:p>
+      <w:pPr>
+        <w:pStyle w:val="NoSpacing"/>
+        <w:rPr>
+          <w:lang w:eastAsia="en-GB"/>
+        </w:rPr>
+      </w:pPr>
+      <w:r>
+        <w:rPr>
+          <w:lang w:eastAsia="en-GB"/>
+        </w:rPr>
+        <w:t>van der Zee, F. (2017)</w:t>
+      </w:r>
+      <w:r>
+        <w:rPr>
+          <w:lang w:eastAsia="en-GB"/>
+        </w:rPr>
+        <w:t>.</w:t>
+      </w:r>
+      <w:r>
+        <w:rPr>
+          <w:lang w:eastAsia="en-GB"/>
+        </w:rPr>
+        <w:t xml:space="preserve"> </w:t>
       </w:r>
       <w:r>
         <w:rPr>
           <w:i/>
           <w:iCs/>
-        </w:rPr>
-        <w:t>) / 2.</w:t>
-      </w:r>
-      <w:r>
-        <w:rPr>
-          <w:i/>
-          <w:iCs/>
-        </w:rPr>
-        <w:t xml:space="preserve"> </w:t>
-      </w:r>
-    </w:p>
-    <w:p>
-      <w:pPr>
-        <w:pStyle w:val="Geenafstand"/>
-        <w:rPr>
-          <w:i/>
-          <w:iCs/>
-        </w:rPr>
-      </w:pPr>
-    </w:p>
-    <w:p>
-      <w:pPr>
-        <w:pStyle w:val="Geenafstand"/>
-        <w:rPr>
-          <w:i/>
-          <w:iCs/>
-        </w:rPr>
-      </w:pPr>
-      <w:r>
-        <w:t xml:space="preserve">Ten tweede is </w:t>
-      </w:r>
-      <w:r>
-        <w:t>er de gemiddel</w:t>
-      </w:r>
-      <w:r>
-        <w:t>de methode.</w:t>
-      </w:r>
-      <w:r>
-        <w:t xml:space="preserve"> </w:t>
-      </w:r>
-      <w:r>
-        <w:t xml:space="preserve">Daarbij wordt </w:t>
-      </w:r>
-      <w:r>
-        <w:t>de RGB waarde door drie gedeeld</w:t>
-      </w:r>
-      <w:r>
-        <w:t xml:space="preserve">. </w:t>
-      </w:r>
-      <w:r>
-        <w:t xml:space="preserve">Hierbij geldt de formule: </w:t>
-      </w:r>
-      <w:proofErr w:type="spellStart"/>
-      <w:r>
-        <w:rPr>
-          <w:i/>
-          <w:iCs/>
-        </w:rPr>
-        <w:t>Intensity</w:t>
-      </w:r>
-      <w:proofErr w:type="spellEnd"/>
-      <w:r>
-        <w:rPr>
-          <w:i/>
-          <w:iCs/>
-        </w:rPr>
-        <w:t xml:space="preserve"> = </w:t>
-      </w:r>
-      <w:r>
-        <w:rPr>
-          <w:i/>
-          <w:iCs/>
-        </w:rPr>
-        <w:t xml:space="preserve">(R, G, B)  </w:t>
-      </w:r>
-      <w:r>
-        <w:rPr>
-          <w:i/>
-          <w:iCs/>
-        </w:rPr>
-        <w:t xml:space="preserve">/ </w:t>
-      </w:r>
-      <w:r>
-        <w:rPr>
-          <w:i/>
-          <w:iCs/>
-        </w:rPr>
-        <w:t>3</w:t>
-      </w:r>
-    </w:p>
-    <w:p>
-      <w:pPr>
-        <w:pStyle w:val="Geenafstand"/>
-      </w:pPr>
-    </w:p>
-    <w:p>
-      <w:pPr>
-        <w:pStyle w:val="Geenafstand"/>
-        <w:rPr>
-          <w:i/>
-          <w:iCs/>
-        </w:rPr>
-      </w:pPr>
-      <w:r>
-        <w:t xml:space="preserve">Als laatste is er ook de </w:t>
-      </w:r>
-      <w:r>
-        <w:t>helderheid methode.</w:t>
-      </w:r>
-      <w:r>
-        <w:t xml:space="preserve"> Hierbij geldt de formule: </w:t>
-      </w:r>
-      <w:proofErr w:type="spellStart"/>
-      <w:r>
-        <w:rPr>
-          <w:i/>
-          <w:iCs/>
-        </w:rPr>
-        <w:t>Intensity</w:t>
-      </w:r>
-      <w:proofErr w:type="spellEnd"/>
-      <w:r>
-        <w:rPr>
-          <w:i/>
-          <w:iCs/>
-        </w:rPr>
-        <w:t xml:space="preserve"> = </w:t>
-      </w:r>
-      <w:r>
-        <w:rPr>
-          <w:i/>
-          <w:iCs/>
-        </w:rPr>
-        <w:t>(0.21R + 0.72G + 0.07B</w:t>
-      </w:r>
-      <w:r>
-        <w:rPr>
-          <w:i/>
-          <w:iCs/>
-        </w:rPr>
-        <w:t>).</w:t>
-      </w:r>
-    </w:p>
-    <w:p>
-      <w:pPr>
-        <w:rPr>
-          <w:i/>
-          <w:iCs/>
-        </w:rPr>
-      </w:pPr>
-    </w:p>
-    <w:p/>
-    <w:p/>
-    <w:p/>
-    <w:p/>
-    <w:p/>
-    <w:p/>
-    <w:p/>
-    <w:p/>
-    <w:p/>
-    <w:p/>
-    <w:p/>
-    <w:p/>
-    <w:p/>
-    <w:p/>
-    <w:p/>
-    <w:p/>
-    <w:p/>
-    <w:p/>
-    <w:p/>
-    <w:p/>
-    <w:p/>
-    <w:p/>
-    <w:p/>
-    <w:p/>
-    <w:p/>
-    <w:p/>
-    <w:p/>
-    <w:p>
-      <w:pPr>
-        <w:pStyle w:val="Kop1"/>
-      </w:pPr>
-      <w:bookmarkStart w:id="2" w:name="_Toc33010745"/>
-      <w:r>
-        <w:t>Keuze</w:t>
-      </w:r>
-      <w:bookmarkEnd w:id="2"/>
-    </w:p>
-    <w:p/>
-    <w:p>
-      <w:r>
-        <w:t xml:space="preserve">We kiezen voor de helderheidsmethode. </w:t>
-      </w:r>
-      <w:bookmarkStart w:id="3" w:name="_GoBack"/>
-      <w:bookmarkEnd w:id="3"/>
-    </w:p>
-    <w:p/>
-    <w:p/>
-    <w:p/>
-    <w:p/>
-    <w:p/>
-    <w:p/>
-    <w:p/>
-    <w:p/>
-    <w:p/>
-    <w:p/>
-    <w:p/>
-    <w:p/>
-    <w:p/>
-    <w:p/>
-    <w:p/>
-    <w:p/>
-    <w:p/>
-    <w:p/>
-    <w:p/>
-    <w:p/>
-    <w:p/>
-    <w:p/>
-    <w:p/>
-    <w:p/>
-    <w:p/>
-    <w:p/>
-    <w:p>
-      <w:pPr>
-        <w:pStyle w:val="Kop1"/>
-      </w:pPr>
-      <w:bookmarkStart w:id="4" w:name="_Toc33010746"/>
-      <w:r>
-        <w:t>Implementatie</w:t>
-      </w:r>
-      <w:bookmarkEnd w:id="4"/>
-    </w:p>
-    <w:p/>
-    <w:p>
-      <w:r>
-        <w:t>Eerst wor</w:t>
-      </w:r>
-      <w:r>
-        <w:t xml:space="preserve">den alle functies van de </w:t>
-      </w:r>
-      <w:proofErr w:type="spellStart"/>
-      <w:r>
-        <w:t>RGBstudent</w:t>
-      </w:r>
-      <w:proofErr w:type="spellEnd"/>
-      <w:r>
-        <w:t xml:space="preserve"> en </w:t>
-      </w:r>
-      <w:proofErr w:type="spellStart"/>
-      <w:r>
-        <w:t>Intensitystudent</w:t>
-      </w:r>
-      <w:proofErr w:type="spellEnd"/>
-      <w:r>
-        <w:t xml:space="preserve"> </w:t>
-      </w:r>
-      <w:r>
-        <w:t>geïmplementeerd</w:t>
-      </w:r>
-      <w:r>
-        <w:t xml:space="preserve">. </w:t>
-      </w:r>
-      <w:r>
-        <w:t xml:space="preserve">Hierbij verwerken wij de </w:t>
-      </w:r>
-      <w:proofErr w:type="spellStart"/>
-      <w:r>
-        <w:t>todo’s</w:t>
-      </w:r>
-      <w:proofErr w:type="spellEnd"/>
-      <w:r>
-        <w:t xml:space="preserve"> die vermeld staan in de </w:t>
-      </w:r>
-      <w:proofErr w:type="spellStart"/>
-      <w:r>
-        <w:t>klasses</w:t>
-      </w:r>
-      <w:proofErr w:type="spellEnd"/>
-      <w:r>
-        <w:t xml:space="preserve"> zodat </w:t>
-      </w:r>
-      <w:r>
-        <w:t xml:space="preserve">beide klassen gebruikt kunnen worden </w:t>
-      </w:r>
-      <w:r>
-        <w:t xml:space="preserve">voor de conversie. </w:t>
-      </w:r>
-    </w:p>
-    <w:p>
-      <w:r>
-        <w:t xml:space="preserve">In de RGB klasse </w:t>
-      </w:r>
-      <w:r>
-        <w:t>wordt</w:t>
-      </w:r>
-      <w:r>
-        <w:t xml:space="preserve"> </w:t>
-      </w:r>
-      <w:r>
-        <w:t xml:space="preserve">dan </w:t>
-      </w:r>
-      <w:r>
-        <w:t xml:space="preserve">de functie </w:t>
-      </w:r>
-      <w:proofErr w:type="spellStart"/>
-      <w:r>
-        <w:t>RGBtoIntensity</w:t>
-      </w:r>
-      <w:proofErr w:type="spellEnd"/>
-      <w:r>
-        <w:t xml:space="preserve"> </w:t>
-      </w:r>
-      <w:r>
-        <w:t>gecreëerd</w:t>
-      </w:r>
-      <w:r>
-        <w:t xml:space="preserve">. </w:t>
-      </w:r>
-      <w:r>
-        <w:t>Hier</w:t>
-      </w:r>
-      <w:r>
-        <w:t>in</w:t>
-      </w:r>
-      <w:r>
-        <w:t xml:space="preserve"> </w:t>
-      </w:r>
-      <w:r>
-        <w:t>zal er eerst</w:t>
-      </w:r>
-      <w:r>
-        <w:t xml:space="preserve"> per pixel de </w:t>
-      </w:r>
-      <w:proofErr w:type="spellStart"/>
-      <w:r>
-        <w:t>get</w:t>
-      </w:r>
-      <w:r>
-        <w:t>P</w:t>
-      </w:r>
-      <w:r>
-        <w:t>ixel</w:t>
-      </w:r>
-      <w:proofErr w:type="spellEnd"/>
-      <w:r>
-        <w:t xml:space="preserve">() </w:t>
-      </w:r>
-      <w:r>
-        <w:t xml:space="preserve">functie </w:t>
-      </w:r>
-      <w:r>
-        <w:t xml:space="preserve">worden </w:t>
-      </w:r>
-      <w:r>
-        <w:t>aan</w:t>
-      </w:r>
-      <w:r>
-        <w:t>ge</w:t>
-      </w:r>
-      <w:r>
-        <w:t>roepen</w:t>
-      </w:r>
-      <w:r>
-        <w:t>.</w:t>
-      </w:r>
-      <w:r>
-        <w:t xml:space="preserve"> Daarna </w:t>
-      </w:r>
-      <w:r>
-        <w:t xml:space="preserve">wordt de RGB waarde </w:t>
-      </w:r>
-      <w:r>
-        <w:t>converteert</w:t>
-      </w:r>
-      <w:r>
-        <w:t xml:space="preserve"> </w:t>
-      </w:r>
-      <w:r>
-        <w:t xml:space="preserve">naar </w:t>
-      </w:r>
-      <w:proofErr w:type="spellStart"/>
-      <w:r>
-        <w:t>Intensity</w:t>
-      </w:r>
-      <w:proofErr w:type="spellEnd"/>
-      <w:r>
-        <w:t xml:space="preserve"> met de </w:t>
-      </w:r>
-      <w:proofErr w:type="spellStart"/>
-      <w:r>
-        <w:t>luminosity</w:t>
-      </w:r>
-      <w:proofErr w:type="spellEnd"/>
-      <w:r>
-        <w:t xml:space="preserve"> formule. </w:t>
-      </w:r>
-      <w:r>
-        <w:t xml:space="preserve">Uiteindelijk wordt er </w:t>
-      </w:r>
-      <w:r>
-        <w:t xml:space="preserve">de </w:t>
-      </w:r>
-      <w:proofErr w:type="spellStart"/>
-      <w:r>
-        <w:t>intensity</w:t>
-      </w:r>
-      <w:proofErr w:type="spellEnd"/>
-      <w:r>
-        <w:t xml:space="preserve"> klasse opgeroepen</w:t>
-      </w:r>
-      <w:r>
-        <w:t xml:space="preserve"> en </w:t>
-      </w:r>
-      <w:r>
-        <w:t xml:space="preserve">wordt er bij die klasse de </w:t>
-      </w:r>
-      <w:proofErr w:type="spellStart"/>
-      <w:r>
-        <w:t>setPixel</w:t>
-      </w:r>
-      <w:proofErr w:type="spellEnd"/>
-      <w:r>
-        <w:t xml:space="preserve">() functie </w:t>
-      </w:r>
-      <w:r>
-        <w:t xml:space="preserve"> </w:t>
-      </w:r>
-      <w:r>
-        <w:t xml:space="preserve">per pixel opgeroepen om de </w:t>
-      </w:r>
-      <w:r>
-        <w:t>geconverteerde</w:t>
-      </w:r>
-      <w:r>
-        <w:t xml:space="preserve"> waarde in te zetten. Uiteindelijk als alle pixelwaardes </w:t>
-      </w:r>
-      <w:r>
-        <w:t>geconverteerd</w:t>
-      </w:r>
-      <w:r>
-        <w:t xml:space="preserve"> zijn zal er een </w:t>
-      </w:r>
-      <w:proofErr w:type="spellStart"/>
-      <w:r>
-        <w:t>Intensitystudent</w:t>
-      </w:r>
-      <w:proofErr w:type="spellEnd"/>
-      <w:r>
-        <w:t xml:space="preserve"> object worden </w:t>
-      </w:r>
-      <w:proofErr w:type="spellStart"/>
-      <w:r>
-        <w:t>gereturnd</w:t>
-      </w:r>
-      <w:proofErr w:type="spellEnd"/>
-      <w:r>
-        <w:t xml:space="preserve">. </w:t>
-      </w:r>
-    </w:p>
-    <w:p/>
-    <w:p/>
-    <w:p/>
-    <w:p/>
-    <w:p/>
-    <w:p/>
-    <w:p/>
-    <w:p/>
-    <w:p/>
-    <w:p/>
-    <w:p/>
-    <w:p/>
-    <w:p/>
-    <w:p/>
-    <w:p/>
-    <w:p/>
-    <w:p/>
-    <w:p/>
-    <w:p/>
-    <w:p>
-      <w:pPr>
-        <w:pStyle w:val="Kop1"/>
-      </w:pPr>
-      <w:bookmarkStart w:id="5" w:name="_Toc33010747"/>
-      <w:r>
-        <w:t>Evaluatie</w:t>
-      </w:r>
-      <w:bookmarkEnd w:id="5"/>
-      <w:r>
-        <w:t xml:space="preserve"> </w:t>
-      </w:r>
-    </w:p>
-    <w:p/>
-    <w:p>
-      <w:r>
-        <w:t xml:space="preserve">Per keuze zal er een experiment worden gedaan. </w:t>
-      </w:r>
-    </w:p>
-    <w:p/>
-    <w:p/>
-    <w:p/>
-    <w:p/>
-    <w:p/>
-    <w:p/>
-    <w:p/>
-    <w:p/>
-    <w:p/>
-    <w:p/>
-    <w:p/>
-    <w:p/>
-    <w:p/>
-    <w:p/>
-    <w:p/>
-    <w:p/>
-    <w:p/>
-    <w:p>
-      <w:pPr>
-        <w:pStyle w:val="Kop1"/>
-      </w:pPr>
-      <w:r>
-        <w:t xml:space="preserve">Bronvermelding </w:t>
-      </w:r>
-    </w:p>
-    <w:p>
-      <w:pPr>
-        <w:pStyle w:val="Geenafstand"/>
-      </w:pPr>
-    </w:p>
-    <w:p>
-      <w:pPr>
-        <w:pStyle w:val="Geenafstand"/>
+          <w:lang w:eastAsia="en-GB"/>
+        </w:rPr>
+        <w:t>Standaarddeviatie of spreiding</w:t>
+      </w:r>
+      <w:r>
+        <w:rPr>
+          <w:lang w:eastAsia="en-GB"/>
+        </w:rPr>
+        <w:t>. Geraadpleegd op 13 maart 2020</w:t>
+      </w:r>
+      <w:r>
+        <w:rPr>
+          <w:lang w:eastAsia="en-GB"/>
+        </w:rPr>
+        <w:t>,</w:t>
+      </w:r>
+      <w:r>
+        <w:rPr>
+          <w:lang w:eastAsia="en-GB"/>
+        </w:rPr>
+        <w:t xml:space="preserve"> van </w:t>
+      </w:r>
+      <w:hyperlink r:id="rId12" w:history="1">
+        <w:r>
+          <w:rPr>
+            <w:rStyle w:val="Hyperlink"/>
+            <w:lang w:eastAsia="en-GB"/>
+          </w:rPr>
+          <w:t>https://hulpbijonderzoek.nl/online-woordenboek/standaarddeviatie/</w:t>
+        </w:r>
+      </w:hyperlink>
+    </w:p>
+    <w:p>
+      <w:pPr>
+        <w:pStyle w:val="NoSpacing"/>
         <w:rPr>
           <w:rFonts w:eastAsia="Times New Roman" w:cstheme="minorHAnsi"/>
           <w:sz w:val="24"/>
@@ -1633,88 +1762,6 @@
           <w:lang w:eastAsia="en-GB"/>
         </w:rPr>
       </w:pPr>
-      <w:r>
-        <w:rPr>
-          <w:rFonts w:eastAsia="Times New Roman" w:cstheme="minorHAnsi"/>
-          <w:sz w:val="24"/>
-          <w:szCs w:val="24"/>
-          <w:lang w:val="en-GB" w:eastAsia="en-GB"/>
-        </w:rPr>
-        <w:t xml:space="preserve">Cook , J. D. (2009, 24 </w:t>
-      </w:r>
-      <w:proofErr w:type="spellStart"/>
-      <w:r>
-        <w:rPr>
-          <w:rFonts w:eastAsia="Times New Roman" w:cstheme="minorHAnsi"/>
-          <w:sz w:val="24"/>
-          <w:szCs w:val="24"/>
-          <w:lang w:val="en-GB" w:eastAsia="en-GB"/>
-        </w:rPr>
-        <w:t>augustus</w:t>
-      </w:r>
-      <w:proofErr w:type="spellEnd"/>
-      <w:r>
-        <w:rPr>
-          <w:rFonts w:eastAsia="Times New Roman" w:cstheme="minorHAnsi"/>
-          <w:sz w:val="24"/>
-          <w:szCs w:val="24"/>
-          <w:lang w:val="en-GB" w:eastAsia="en-GB"/>
-        </w:rPr>
-        <w:t xml:space="preserve">). </w:t>
-      </w:r>
-      <w:r>
-        <w:rPr>
-          <w:rFonts w:eastAsia="Times New Roman" w:cstheme="minorHAnsi"/>
-          <w:i/>
-          <w:iCs/>
-          <w:sz w:val="24"/>
-          <w:szCs w:val="24"/>
-          <w:lang w:val="en-GB" w:eastAsia="en-GB"/>
-        </w:rPr>
-        <w:t xml:space="preserve">Three algorithms for converting </w:t>
-      </w:r>
-      <w:proofErr w:type="spellStart"/>
-      <w:r>
-        <w:rPr>
-          <w:rFonts w:eastAsia="Times New Roman" w:cstheme="minorHAnsi"/>
-          <w:i/>
-          <w:iCs/>
-          <w:sz w:val="24"/>
-          <w:szCs w:val="24"/>
-          <w:lang w:val="en-GB" w:eastAsia="en-GB"/>
-        </w:rPr>
-        <w:t>color</w:t>
-      </w:r>
-      <w:proofErr w:type="spellEnd"/>
-      <w:r>
-        <w:rPr>
-          <w:rFonts w:eastAsia="Times New Roman" w:cstheme="minorHAnsi"/>
-          <w:i/>
-          <w:iCs/>
-          <w:sz w:val="24"/>
-          <w:szCs w:val="24"/>
-          <w:lang w:val="en-GB" w:eastAsia="en-GB"/>
-        </w:rPr>
-        <w:t xml:space="preserve"> to grayscale</w:t>
-      </w:r>
-      <w:r>
-        <w:rPr>
-          <w:rFonts w:eastAsia="Times New Roman" w:cstheme="minorHAnsi"/>
-          <w:sz w:val="24"/>
-          <w:szCs w:val="24"/>
-          <w:lang w:val="en-GB" w:eastAsia="en-GB"/>
-        </w:rPr>
-        <w:t xml:space="preserve">. </w:t>
-      </w:r>
-      <w:r>
-        <w:rPr>
-          <w:rFonts w:eastAsia="Times New Roman" w:cstheme="minorHAnsi"/>
-          <w:sz w:val="24"/>
-          <w:szCs w:val="24"/>
-          <w:lang w:eastAsia="en-GB"/>
-        </w:rPr>
-        <w:t>Geraadpleegd op 5 maart 2020, van https://www.johndcook.com/blog/2009/08/24/algorithms-convert-color-grayscale/</w:t>
-      </w:r>
     </w:p>
     <w:p/>
     <w:p/>
@@ -1742,10 +1789,10 @@
     <w:p/>
     <w:p/>
     <w:sectPr>
-      <w:headerReference w:type="default" r:id="rId8"/>
-      <w:footerReference w:type="default" r:id="rId9"/>
-      <w:headerReference w:type="first" r:id="rId10"/>
-      <w:footerReference w:type="first" r:id="rId11"/>
+      <w:headerReference w:type="default" r:id="rId13"/>
+      <w:footerReference w:type="default" r:id="rId14"/>
+      <w:headerReference w:type="first" r:id="rId15"/>
+      <w:footerReference w:type="first" r:id="rId16"/>
       <w:pgSz w:w="11906" w:h="16838"/>
       <w:pgMar w:top="1440" w:right="1440" w:bottom="1440" w:left="1440" w:header="708" w:footer="708" w:gutter="0"/>
       <w:cols w:space="708"/>
@@ -1757,7 +1804,7 @@
 </file>
 
 <file path=word/endnotes.xml><?xml version="1.0" encoding="utf-8"?>
-<w:endnotes xmlns:wpc="http://schemas.microsoft.com/office/word/2010/wordprocessingCanvas" xmlns:cx="http://schemas.microsoft.com/office/drawing/2014/chartex" xmlns:cx1="http://schemas.microsoft.com/office/drawing/2015/9/8/chartex" xmlns:cx2="http://schemas.microsoft.com/office/drawing/2015/10/21/chartex" xmlns:cx3="http://schemas.microsoft.com/office/drawing/2016/5/9/chartex" xmlns:cx4="http://schemas.microsoft.com/office/drawing/2016/5/10/chartex" xmlns:cx5="http://schemas.microsoft.com/office/drawing/2016/5/11/chartex" xmlns:cx6="http://schemas.microsoft.com/office/drawing/2016/5/12/chartex" xmlns:cx7="http://schemas.microsoft.com/office/drawing/2016/5/13/chartex" xmlns:cx8="http://schemas.microsoft.com/office/drawing/2016/5/14/chartex" xmlns:mc="http://schemas.openxmlformats.org/markup-compatibility/2006" xmlns:aink="http://schemas.microsoft.com/office/drawing/2016/ink" xmlns:am3d="http://schemas.microsoft.com/office/drawing/2017/model3d" xmlns:o="urn:schemas-microsoft-com:office:office" xmlns:r="http://schemas.openxmlformats.org/officeDocument/2006/relationships" xmlns:m="http://schemas.openxmlformats.org/officeDocument/2006/math" xmlns:v="urn:schemas-microsoft-com:vml" xmlns:wp14="http://schemas.microsoft.com/office/word/2010/wordprocessingDrawing" xmlns:wp="http://schemas.openxmlformats.org/drawingml/2006/wordprocessingDrawing" xmlns:w10="urn:schemas-microsoft-com:office:word" xmlns:w="http://schemas.openxmlformats.org/wordprocessingml/2006/main" xmlns:w14="http://schemas.microsoft.com/office/word/2010/wordml" xmlns:w15="http://schemas.microsoft.com/office/word/2012/wordml" xmlns:w16cid="http://schemas.microsoft.com/office/word/2016/wordml/cid" xmlns:w16se="http://schemas.microsoft.com/office/word/2015/wordml/symex" xmlns:wpg="http://schemas.microsoft.com/office/word/2010/wordprocessingGroup" xmlns:wpi="http://schemas.microsoft.com/office/word/2010/wordprocessingInk" xmlns:wne="http://schemas.microsoft.com/office/word/2006/wordml" xmlns:wps="http://schemas.microsoft.com/office/word/2010/wordprocessingShape" mc:Ignorable="w14 w15 w16se w16cid wp14">
+<w:endnotes xmlns:wpc="http://schemas.microsoft.com/office/word/2010/wordprocessingCanvas" xmlns:cx="http://schemas.microsoft.com/office/drawing/2014/chartex" xmlns:cx1="http://schemas.microsoft.com/office/drawing/2015/9/8/chartex" xmlns:cx2="http://schemas.microsoft.com/office/drawing/2015/10/21/chartex" xmlns:cx3="http://schemas.microsoft.com/office/drawing/2016/5/9/chartex" xmlns:cx4="http://schemas.microsoft.com/office/drawing/2016/5/10/chartex" xmlns:cx5="http://schemas.microsoft.com/office/drawing/2016/5/11/chartex" xmlns:cx6="http://schemas.microsoft.com/office/drawing/2016/5/12/chartex" xmlns:cx7="http://schemas.microsoft.com/office/drawing/2016/5/13/chartex" xmlns:cx8="http://schemas.microsoft.com/office/drawing/2016/5/14/chartex" xmlns:mc="http://schemas.openxmlformats.org/markup-compatibility/2006" xmlns:aink="http://schemas.microsoft.com/office/drawing/2016/ink" xmlns:am3d="http://schemas.microsoft.com/office/drawing/2017/model3d" xmlns:o="urn:schemas-microsoft-com:office:office" xmlns:r="http://schemas.openxmlformats.org/officeDocument/2006/relationships" xmlns:m="http://schemas.openxmlformats.org/officeDocument/2006/math" xmlns:v="urn:schemas-microsoft-com:vml" xmlns:wp14="http://schemas.microsoft.com/office/word/2010/wordprocessingDrawing" xmlns:wp="http://schemas.openxmlformats.org/drawingml/2006/wordprocessingDrawing" xmlns:w10="urn:schemas-microsoft-com:office:word" xmlns:w="http://schemas.openxmlformats.org/wordprocessingml/2006/main" xmlns:w14="http://schemas.microsoft.com/office/word/2010/wordml" xmlns:w15="http://schemas.microsoft.com/office/word/2012/wordml" xmlns:w16cex="http://schemas.microsoft.com/office/word/2018/wordml/cex" xmlns:w16cid="http://schemas.microsoft.com/office/word/2016/wordml/cid" xmlns:w16="http://schemas.microsoft.com/office/word/2018/wordml" xmlns:w16se="http://schemas.microsoft.com/office/word/2015/wordml/symex" xmlns:wpg="http://schemas.microsoft.com/office/word/2010/wordprocessingGroup" xmlns:wpi="http://schemas.microsoft.com/office/word/2010/wordprocessingInk" xmlns:wne="http://schemas.microsoft.com/office/word/2006/wordml" xmlns:wps="http://schemas.microsoft.com/office/word/2010/wordprocessingShape" mc:Ignorable="w14 w15 w16se w16cid w16 w16cex wp14">
   <w:endnote w:type="separator" w:id="-1">
     <w:p>
       <w:pPr>
@@ -1789,10 +1836,10 @@
 </file>
 
 <file path=word/footer1.xml><?xml version="1.0" encoding="utf-8"?>
-<w:ftr xmlns:wpc="http://schemas.microsoft.com/office/word/2010/wordprocessingCanvas" xmlns:cx="http://schemas.microsoft.com/office/drawing/2014/chartex" xmlns:cx1="http://schemas.microsoft.com/office/drawing/2015/9/8/chartex" xmlns:cx2="http://schemas.microsoft.com/office/drawing/2015/10/21/chartex" xmlns:cx3="http://schemas.microsoft.com/office/drawing/2016/5/9/chartex" xmlns:cx4="http://schemas.microsoft.com/office/drawing/2016/5/10/chartex" xmlns:cx5="http://schemas.microsoft.com/office/drawing/2016/5/11/chartex" xmlns:cx6="http://schemas.microsoft.com/office/drawing/2016/5/12/chartex" xmlns:cx7="http://schemas.microsoft.com/office/drawing/2016/5/13/chartex" xmlns:cx8="http://schemas.microsoft.com/office/drawing/2016/5/14/chartex" xmlns:mc="http://schemas.openxmlformats.org/markup-compatibility/2006" xmlns:aink="http://schemas.microsoft.com/office/drawing/2016/ink" xmlns:am3d="http://schemas.microsoft.com/office/drawing/2017/model3d" xmlns:o="urn:schemas-microsoft-com:office:office" xmlns:r="http://schemas.openxmlformats.org/officeDocument/2006/relationships" xmlns:m="http://schemas.openxmlformats.org/officeDocument/2006/math" xmlns:v="urn:schemas-microsoft-com:vml" xmlns:wp14="http://schemas.microsoft.com/office/word/2010/wordprocessingDrawing" xmlns:wp="http://schemas.openxmlformats.org/drawingml/2006/wordprocessingDrawing" xmlns:w10="urn:schemas-microsoft-com:office:word" xmlns:w="http://schemas.openxmlformats.org/wordprocessingml/2006/main" xmlns:w14="http://schemas.microsoft.com/office/word/2010/wordml" xmlns:w15="http://schemas.microsoft.com/office/word/2012/wordml" xmlns:w16cid="http://schemas.microsoft.com/office/word/2016/wordml/cid" xmlns:w16se="http://schemas.microsoft.com/office/word/2015/wordml/symex" xmlns:wpg="http://schemas.microsoft.com/office/word/2010/wordprocessingGroup" xmlns:wpi="http://schemas.microsoft.com/office/word/2010/wordprocessingInk" xmlns:wne="http://schemas.microsoft.com/office/word/2006/wordml" xmlns:wps="http://schemas.microsoft.com/office/word/2010/wordprocessingShape" mc:Ignorable="w14 w15 w16se w16cid wp14">
+<w:ftr xmlns:wpc="http://schemas.microsoft.com/office/word/2010/wordprocessingCanvas" xmlns:cx="http://schemas.microsoft.com/office/drawing/2014/chartex" xmlns:cx1="http://schemas.microsoft.com/office/drawing/2015/9/8/chartex" xmlns:cx2="http://schemas.microsoft.com/office/drawing/2015/10/21/chartex" xmlns:cx3="http://schemas.microsoft.com/office/drawing/2016/5/9/chartex" xmlns:cx4="http://schemas.microsoft.com/office/drawing/2016/5/10/chartex" xmlns:cx5="http://schemas.microsoft.com/office/drawing/2016/5/11/chartex" xmlns:cx6="http://schemas.microsoft.com/office/drawing/2016/5/12/chartex" xmlns:cx7="http://schemas.microsoft.com/office/drawing/2016/5/13/chartex" xmlns:cx8="http://schemas.microsoft.com/office/drawing/2016/5/14/chartex" xmlns:mc="http://schemas.openxmlformats.org/markup-compatibility/2006" xmlns:aink="http://schemas.microsoft.com/office/drawing/2016/ink" xmlns:am3d="http://schemas.microsoft.com/office/drawing/2017/model3d" xmlns:o="urn:schemas-microsoft-com:office:office" xmlns:r="http://schemas.openxmlformats.org/officeDocument/2006/relationships" xmlns:m="http://schemas.openxmlformats.org/officeDocument/2006/math" xmlns:v="urn:schemas-microsoft-com:vml" xmlns:wp14="http://schemas.microsoft.com/office/word/2010/wordprocessingDrawing" xmlns:wp="http://schemas.openxmlformats.org/drawingml/2006/wordprocessingDrawing" xmlns:w10="urn:schemas-microsoft-com:office:word" xmlns:w="http://schemas.openxmlformats.org/wordprocessingml/2006/main" xmlns:w14="http://schemas.microsoft.com/office/word/2010/wordml" xmlns:w15="http://schemas.microsoft.com/office/word/2012/wordml" xmlns:w16cex="http://schemas.microsoft.com/office/word/2018/wordml/cex" xmlns:w16cid="http://schemas.microsoft.com/office/word/2016/wordml/cid" xmlns:w16="http://schemas.microsoft.com/office/word/2018/wordml" xmlns:w16se="http://schemas.microsoft.com/office/word/2015/wordml/symex" xmlns:wpg="http://schemas.microsoft.com/office/word/2010/wordprocessingGroup" xmlns:wpi="http://schemas.microsoft.com/office/word/2010/wordprocessingInk" xmlns:wne="http://schemas.microsoft.com/office/word/2006/wordml" xmlns:wps="http://schemas.microsoft.com/office/word/2010/wordprocessingShape" mc:Ignorable="w14 w15 w16se w16cid w16 w16cex wp14">
   <w:p>
     <w:pPr>
-      <w:pStyle w:val="Voettekst"/>
+      <w:pStyle w:val="Footer"/>
     </w:pPr>
     <w:r>
       <w:rPr>
@@ -1858,7 +1905,7 @@
 </file>
 
 <file path=word/footer2.xml><?xml version="1.0" encoding="utf-8"?>
-<w:ftr xmlns:wpc="http://schemas.microsoft.com/office/word/2010/wordprocessingCanvas" xmlns:cx="http://schemas.microsoft.com/office/drawing/2014/chartex" xmlns:cx1="http://schemas.microsoft.com/office/drawing/2015/9/8/chartex" xmlns:cx2="http://schemas.microsoft.com/office/drawing/2015/10/21/chartex" xmlns:cx3="http://schemas.microsoft.com/office/drawing/2016/5/9/chartex" xmlns:cx4="http://schemas.microsoft.com/office/drawing/2016/5/10/chartex" xmlns:cx5="http://schemas.microsoft.com/office/drawing/2016/5/11/chartex" xmlns:cx6="http://schemas.microsoft.com/office/drawing/2016/5/12/chartex" xmlns:cx7="http://schemas.microsoft.com/office/drawing/2016/5/13/chartex" xmlns:cx8="http://schemas.microsoft.com/office/drawing/2016/5/14/chartex" xmlns:mc="http://schemas.openxmlformats.org/markup-compatibility/2006" xmlns:aink="http://schemas.microsoft.com/office/drawing/2016/ink" xmlns:am3d="http://schemas.microsoft.com/office/drawing/2017/model3d" xmlns:o="urn:schemas-microsoft-com:office:office" xmlns:r="http://schemas.openxmlformats.org/officeDocument/2006/relationships" xmlns:m="http://schemas.openxmlformats.org/officeDocument/2006/math" xmlns:v="urn:schemas-microsoft-com:vml" xmlns:wp14="http://schemas.microsoft.com/office/word/2010/wordprocessingDrawing" xmlns:wp="http://schemas.openxmlformats.org/drawingml/2006/wordprocessingDrawing" xmlns:w10="urn:schemas-microsoft-com:office:word" xmlns:w="http://schemas.openxmlformats.org/wordprocessingml/2006/main" xmlns:w14="http://schemas.microsoft.com/office/word/2010/wordml" xmlns:w15="http://schemas.microsoft.com/office/word/2012/wordml" xmlns:w16cid="http://schemas.microsoft.com/office/word/2016/wordml/cid" xmlns:w16se="http://schemas.microsoft.com/office/word/2015/wordml/symex" xmlns:wpg="http://schemas.microsoft.com/office/word/2010/wordprocessingGroup" xmlns:wpi="http://schemas.microsoft.com/office/word/2010/wordprocessingInk" xmlns:wne="http://schemas.microsoft.com/office/word/2006/wordml" xmlns:wps="http://schemas.microsoft.com/office/word/2010/wordprocessingShape" mc:Ignorable="w14 w15 w16se w16cid wp14">
+<w:ftr xmlns:wpc="http://schemas.microsoft.com/office/word/2010/wordprocessingCanvas" xmlns:cx="http://schemas.microsoft.com/office/drawing/2014/chartex" xmlns:cx1="http://schemas.microsoft.com/office/drawing/2015/9/8/chartex" xmlns:cx2="http://schemas.microsoft.com/office/drawing/2015/10/21/chartex" xmlns:cx3="http://schemas.microsoft.com/office/drawing/2016/5/9/chartex" xmlns:cx4="http://schemas.microsoft.com/office/drawing/2016/5/10/chartex" xmlns:cx5="http://schemas.microsoft.com/office/drawing/2016/5/11/chartex" xmlns:cx6="http://schemas.microsoft.com/office/drawing/2016/5/12/chartex" xmlns:cx7="http://schemas.microsoft.com/office/drawing/2016/5/13/chartex" xmlns:cx8="http://schemas.microsoft.com/office/drawing/2016/5/14/chartex" xmlns:mc="http://schemas.openxmlformats.org/markup-compatibility/2006" xmlns:aink="http://schemas.microsoft.com/office/drawing/2016/ink" xmlns:am3d="http://schemas.microsoft.com/office/drawing/2017/model3d" xmlns:o="urn:schemas-microsoft-com:office:office" xmlns:r="http://schemas.openxmlformats.org/officeDocument/2006/relationships" xmlns:m="http://schemas.openxmlformats.org/officeDocument/2006/math" xmlns:v="urn:schemas-microsoft-com:vml" xmlns:wp14="http://schemas.microsoft.com/office/word/2010/wordprocessingDrawing" xmlns:wp="http://schemas.openxmlformats.org/drawingml/2006/wordprocessingDrawing" xmlns:w10="urn:schemas-microsoft-com:office:word" xmlns:w="http://schemas.openxmlformats.org/wordprocessingml/2006/main" xmlns:w14="http://schemas.microsoft.com/office/word/2010/wordml" xmlns:w15="http://schemas.microsoft.com/office/word/2012/wordml" xmlns:w16cex="http://schemas.microsoft.com/office/word/2018/wordml/cex" xmlns:w16cid="http://schemas.microsoft.com/office/word/2016/wordml/cid" xmlns:w16="http://schemas.microsoft.com/office/word/2018/wordml" xmlns:w16se="http://schemas.microsoft.com/office/word/2015/wordml/symex" xmlns:wpg="http://schemas.microsoft.com/office/word/2010/wordprocessingGroup" xmlns:wpi="http://schemas.microsoft.com/office/word/2010/wordprocessingInk" xmlns:wne="http://schemas.microsoft.com/office/word/2006/wordml" xmlns:wps="http://schemas.microsoft.com/office/word/2010/wordprocessingShape" mc:Ignorable="w14 w15 w16se w16cid w16 w16cex wp14">
   <w:tbl>
     <w:tblPr>
       <w:tblW w:w="0" w:type="auto"/>
@@ -1877,7 +1924,7 @@
         </w:tcPr>
         <w:p>
           <w:pPr>
-            <w:pStyle w:val="Koptekst"/>
+            <w:pStyle w:val="Header"/>
             <w:ind w:left="-115"/>
           </w:pPr>
         </w:p>
@@ -1888,7 +1935,7 @@
         </w:tcPr>
         <w:p>
           <w:pPr>
-            <w:pStyle w:val="Koptekst"/>
+            <w:pStyle w:val="Header"/>
             <w:jc w:val="center"/>
           </w:pPr>
         </w:p>
@@ -1899,7 +1946,7 @@
         </w:tcPr>
         <w:p>
           <w:pPr>
-            <w:pStyle w:val="Koptekst"/>
+            <w:pStyle w:val="Header"/>
             <w:ind w:right="-115"/>
             <w:jc w:val="right"/>
           </w:pPr>
@@ -1909,14 +1956,14 @@
   </w:tbl>
   <w:p>
     <w:pPr>
-      <w:pStyle w:val="Voettekst"/>
+      <w:pStyle w:val="Footer"/>
     </w:pPr>
   </w:p>
 </w:ftr>
 </file>
 
 <file path=word/footnotes.xml><?xml version="1.0" encoding="utf-8"?>
-<w:footnotes xmlns:wpc="http://schemas.microsoft.com/office/word/2010/wordprocessingCanvas" xmlns:cx="http://schemas.microsoft.com/office/drawing/2014/chartex" xmlns:cx1="http://schemas.microsoft.com/office/drawing/2015/9/8/chartex" xmlns:cx2="http://schemas.microsoft.com/office/drawing/2015/10/21/chartex" xmlns:cx3="http://schemas.microsoft.com/office/drawing/2016/5/9/chartex" xmlns:cx4="http://schemas.microsoft.com/office/drawing/2016/5/10/chartex" xmlns:cx5="http://schemas.microsoft.com/office/drawing/2016/5/11/chartex" xmlns:cx6="http://schemas.microsoft.com/office/drawing/2016/5/12/chartex" xmlns:cx7="http://schemas.microsoft.com/office/drawing/2016/5/13/chartex" xmlns:cx8="http://schemas.microsoft.com/office/drawing/2016/5/14/chartex" xmlns:mc="http://schemas.openxmlformats.org/markup-compatibility/2006" xmlns:aink="http://schemas.microsoft.com/office/drawing/2016/ink" xmlns:am3d="http://schemas.microsoft.com/office/drawing/2017/model3d" xmlns:o="urn:schemas-microsoft-com:office:office" xmlns:r="http://schemas.openxmlformats.org/officeDocument/2006/relationships" xmlns:m="http://schemas.openxmlformats.org/officeDocument/2006/math" xmlns:v="urn:schemas-microsoft-com:vml" xmlns:wp14="http://schemas.microsoft.com/office/word/2010/wordprocessingDrawing" xmlns:wp="http://schemas.openxmlformats.org/drawingml/2006/wordprocessingDrawing" xmlns:w10="urn:schemas-microsoft-com:office:word" xmlns:w="http://schemas.openxmlformats.org/wordprocessingml/2006/main" xmlns:w14="http://schemas.microsoft.com/office/word/2010/wordml" xmlns:w15="http://schemas.microsoft.com/office/word/2012/wordml" xmlns:w16cid="http://schemas.microsoft.com/office/word/2016/wordml/cid" xmlns:w16se="http://schemas.microsoft.com/office/word/2015/wordml/symex" xmlns:wpg="http://schemas.microsoft.com/office/word/2010/wordprocessingGroup" xmlns:wpi="http://schemas.microsoft.com/office/word/2010/wordprocessingInk" xmlns:wne="http://schemas.microsoft.com/office/word/2006/wordml" xmlns:wps="http://schemas.microsoft.com/office/word/2010/wordprocessingShape" mc:Ignorable="w14 w15 w16se w16cid wp14">
+<w:footnotes xmlns:wpc="http://schemas.microsoft.com/office/word/2010/wordprocessingCanvas" xmlns:cx="http://schemas.microsoft.com/office/drawing/2014/chartex" xmlns:cx1="http://schemas.microsoft.com/office/drawing/2015/9/8/chartex" xmlns:cx2="http://schemas.microsoft.com/office/drawing/2015/10/21/chartex" xmlns:cx3="http://schemas.microsoft.com/office/drawing/2016/5/9/chartex" xmlns:cx4="http://schemas.microsoft.com/office/drawing/2016/5/10/chartex" xmlns:cx5="http://schemas.microsoft.com/office/drawing/2016/5/11/chartex" xmlns:cx6="http://schemas.microsoft.com/office/drawing/2016/5/12/chartex" xmlns:cx7="http://schemas.microsoft.com/office/drawing/2016/5/13/chartex" xmlns:cx8="http://schemas.microsoft.com/office/drawing/2016/5/14/chartex" xmlns:mc="http://schemas.openxmlformats.org/markup-compatibility/2006" xmlns:aink="http://schemas.microsoft.com/office/drawing/2016/ink" xmlns:am3d="http://schemas.microsoft.com/office/drawing/2017/model3d" xmlns:o="urn:schemas-microsoft-com:office:office" xmlns:r="http://schemas.openxmlformats.org/officeDocument/2006/relationships" xmlns:m="http://schemas.openxmlformats.org/officeDocument/2006/math" xmlns:v="urn:schemas-microsoft-com:vml" xmlns:wp14="http://schemas.microsoft.com/office/word/2010/wordprocessingDrawing" xmlns:wp="http://schemas.openxmlformats.org/drawingml/2006/wordprocessingDrawing" xmlns:w10="urn:schemas-microsoft-com:office:word" xmlns:w="http://schemas.openxmlformats.org/wordprocessingml/2006/main" xmlns:w14="http://schemas.microsoft.com/office/word/2010/wordml" xmlns:w15="http://schemas.microsoft.com/office/word/2012/wordml" xmlns:w16cex="http://schemas.microsoft.com/office/word/2018/wordml/cex" xmlns:w16cid="http://schemas.microsoft.com/office/word/2016/wordml/cid" xmlns:w16="http://schemas.microsoft.com/office/word/2018/wordml" xmlns:w16se="http://schemas.microsoft.com/office/word/2015/wordml/symex" xmlns:wpg="http://schemas.microsoft.com/office/word/2010/wordprocessingGroup" xmlns:wpi="http://schemas.microsoft.com/office/word/2010/wordprocessingInk" xmlns:wne="http://schemas.microsoft.com/office/word/2006/wordml" xmlns:wps="http://schemas.microsoft.com/office/word/2010/wordprocessingShape" mc:Ignorable="w14 w15 w16se w16cid w16 w16cex wp14">
   <w:footnote w:type="separator" w:id="-1">
     <w:p>
       <w:pPr>
@@ -1942,16 +1989,47 @@
       <w:pPr>
         <w:spacing w:after="0" w:line="240" w:lineRule="auto"/>
       </w:pPr>
+    </w:p>
+  </w:footnote>
+  <w:footnote w:id="2">
+    <w:p>
+      <w:pPr>
+        <w:pStyle w:val="FootnoteText"/>
+      </w:pPr>
+      <w:r>
+        <w:rPr>
+          <w:rStyle w:val="FootnoteReference"/>
+        </w:rPr>
+        <w:footnoteRef/>
+      </w:r>
+      <w:r>
+        <w:t xml:space="preserve"> </w:t>
+      </w:r>
+      <w:r>
+        <w:rPr>
+          <w:lang w:eastAsia="en-GB"/>
+        </w:rPr>
+        <w:t>van der Zee, F. (2017)</w:t>
+      </w:r>
+      <w:r>
+        <w:rPr>
+          <w:lang w:eastAsia="en-GB"/>
+        </w:rPr>
+        <w:t xml:space="preserve">. </w:t>
+      </w:r>
+      <w:r>
+        <w:t>Deze afbeelding toont aan hoe de standaarddeviatie berekent moet worden.</w:t>
+      </w:r>
     </w:p>
   </w:footnote>
 </w:footnotes>
 </file>
 
 <file path=word/header1.xml><?xml version="1.0" encoding="utf-8"?>
-<w:hdr xmlns:wpc="http://schemas.microsoft.com/office/word/2010/wordprocessingCanvas" xmlns:cx="http://schemas.microsoft.com/office/drawing/2014/chartex" xmlns:cx1="http://schemas.microsoft.com/office/drawing/2015/9/8/chartex" xmlns:cx2="http://schemas.microsoft.com/office/drawing/2015/10/21/chartex" xmlns:cx3="http://schemas.microsoft.com/office/drawing/2016/5/9/chartex" xmlns:cx4="http://schemas.microsoft.com/office/drawing/2016/5/10/chartex" xmlns:cx5="http://schemas.microsoft.com/office/drawing/2016/5/11/chartex" xmlns:cx6="http://schemas.microsoft.com/office/drawing/2016/5/12/chartex" xmlns:cx7="http://schemas.microsoft.com/office/drawing/2016/5/13/chartex" xmlns:cx8="http://schemas.microsoft.com/office/drawing/2016/5/14/chartex" xmlns:mc="http://schemas.openxmlformats.org/markup-compatibility/2006" xmlns:aink="http://schemas.microsoft.com/office/drawing/2016/ink" xmlns:am3d="http://schemas.microsoft.com/office/drawing/2017/model3d" xmlns:o="urn:schemas-microsoft-com:office:office" xmlns:r="http://schemas.openxmlformats.org/officeDocument/2006/relationships" xmlns:m="http://schemas.openxmlformats.org/officeDocument/2006/math" xmlns:v="urn:schemas-microsoft-com:vml" xmlns:wp14="http://schemas.microsoft.com/office/word/2010/wordprocessingDrawing" xmlns:wp="http://schemas.openxmlformats.org/drawingml/2006/wordprocessingDrawing" xmlns:w10="urn:schemas-microsoft-com:office:word" xmlns:w="http://schemas.openxmlformats.org/wordprocessingml/2006/main" xmlns:w14="http://schemas.microsoft.com/office/word/2010/wordml" xmlns:w15="http://schemas.microsoft.com/office/word/2012/wordml" xmlns:w16cid="http://schemas.microsoft.com/office/word/2016/wordml/cid" xmlns:w16se="http://schemas.microsoft.com/office/word/2015/wordml/symex" xmlns:wpg="http://schemas.microsoft.com/office/word/2010/wordprocessingGroup" xmlns:wpi="http://schemas.microsoft.com/office/word/2010/wordprocessingInk" xmlns:wne="http://schemas.microsoft.com/office/word/2006/wordml" xmlns:wps="http://schemas.microsoft.com/office/word/2010/wordprocessingShape" mc:Ignorable="w14 w15 w16se w16cid wp14">
+<w:hdr xmlns:wpc="http://schemas.microsoft.com/office/word/2010/wordprocessingCanvas" xmlns:cx="http://schemas.microsoft.com/office/drawing/2014/chartex" xmlns:cx1="http://schemas.microsoft.com/office/drawing/2015/9/8/chartex" xmlns:cx2="http://schemas.microsoft.com/office/drawing/2015/10/21/chartex" xmlns:cx3="http://schemas.microsoft.com/office/drawing/2016/5/9/chartex" xmlns:cx4="http://schemas.microsoft.com/office/drawing/2016/5/10/chartex" xmlns:cx5="http://schemas.microsoft.com/office/drawing/2016/5/11/chartex" xmlns:cx6="http://schemas.microsoft.com/office/drawing/2016/5/12/chartex" xmlns:cx7="http://schemas.microsoft.com/office/drawing/2016/5/13/chartex" xmlns:cx8="http://schemas.microsoft.com/office/drawing/2016/5/14/chartex" xmlns:mc="http://schemas.openxmlformats.org/markup-compatibility/2006" xmlns:aink="http://schemas.microsoft.com/office/drawing/2016/ink" xmlns:am3d="http://schemas.microsoft.com/office/drawing/2017/model3d" xmlns:o="urn:schemas-microsoft-com:office:office" xmlns:r="http://schemas.openxmlformats.org/officeDocument/2006/relationships" xmlns:m="http://schemas.openxmlformats.org/officeDocument/2006/math" xmlns:v="urn:schemas-microsoft-com:vml" xmlns:wp14="http://schemas.microsoft.com/office/word/2010/wordprocessingDrawing" xmlns:wp="http://schemas.openxmlformats.org/drawingml/2006/wordprocessingDrawing" xmlns:w10="urn:schemas-microsoft-com:office:word" xmlns:w="http://schemas.openxmlformats.org/wordprocessingml/2006/main" xmlns:w14="http://schemas.microsoft.com/office/word/2010/wordml" xmlns:w15="http://schemas.microsoft.com/office/word/2012/wordml" xmlns:w16cex="http://schemas.microsoft.com/office/word/2018/wordml/cex" xmlns:w16cid="http://schemas.microsoft.com/office/word/2016/wordml/cid" xmlns:w16="http://schemas.microsoft.com/office/word/2018/wordml" xmlns:w16se="http://schemas.microsoft.com/office/word/2015/wordml/symex" xmlns:wpg="http://schemas.microsoft.com/office/word/2010/wordprocessingGroup" xmlns:wpi="http://schemas.microsoft.com/office/word/2010/wordprocessingInk" xmlns:wne="http://schemas.microsoft.com/office/word/2006/wordml" xmlns:wps="http://schemas.microsoft.com/office/word/2010/wordprocessingShape" mc:Ignorable="w14 w15 w16se w16cid w16 w16cex wp14">
   <w:p>
     <w:pPr>
-      <w:pStyle w:val="Koptekst"/>
+      <w:pStyle w:val="Header"/>
     </w:pPr>
     <w:r>
       <w:rPr>
@@ -2230,7 +2308,7 @@
 </file>
 
 <file path=word/header2.xml><?xml version="1.0" encoding="utf-8"?>
-<w:hdr xmlns:wpc="http://schemas.microsoft.com/office/word/2010/wordprocessingCanvas" xmlns:cx="http://schemas.microsoft.com/office/drawing/2014/chartex" xmlns:cx1="http://schemas.microsoft.com/office/drawing/2015/9/8/chartex" xmlns:cx2="http://schemas.microsoft.com/office/drawing/2015/10/21/chartex" xmlns:cx3="http://schemas.microsoft.com/office/drawing/2016/5/9/chartex" xmlns:cx4="http://schemas.microsoft.com/office/drawing/2016/5/10/chartex" xmlns:cx5="http://schemas.microsoft.com/office/drawing/2016/5/11/chartex" xmlns:cx6="http://schemas.microsoft.com/office/drawing/2016/5/12/chartex" xmlns:cx7="http://schemas.microsoft.com/office/drawing/2016/5/13/chartex" xmlns:cx8="http://schemas.microsoft.com/office/drawing/2016/5/14/chartex" xmlns:mc="http://schemas.openxmlformats.org/markup-compatibility/2006" xmlns:aink="http://schemas.microsoft.com/office/drawing/2016/ink" xmlns:am3d="http://schemas.microsoft.com/office/drawing/2017/model3d" xmlns:o="urn:schemas-microsoft-com:office:office" xmlns:r="http://schemas.openxmlformats.org/officeDocument/2006/relationships" xmlns:m="http://schemas.openxmlformats.org/officeDocument/2006/math" xmlns:v="urn:schemas-microsoft-com:vml" xmlns:wp14="http://schemas.microsoft.com/office/word/2010/wordprocessingDrawing" xmlns:wp="http://schemas.openxmlformats.org/drawingml/2006/wordprocessingDrawing" xmlns:w10="urn:schemas-microsoft-com:office:word" xmlns:w="http://schemas.openxmlformats.org/wordprocessingml/2006/main" xmlns:w14="http://schemas.microsoft.com/office/word/2010/wordml" xmlns:w15="http://schemas.microsoft.com/office/word/2012/wordml" xmlns:w16cid="http://schemas.microsoft.com/office/word/2016/wordml/cid" xmlns:w16se="http://schemas.microsoft.com/office/word/2015/wordml/symex" xmlns:wpg="http://schemas.microsoft.com/office/word/2010/wordprocessingGroup" xmlns:wpi="http://schemas.microsoft.com/office/word/2010/wordprocessingInk" xmlns:wne="http://schemas.microsoft.com/office/word/2006/wordml" xmlns:wps="http://schemas.microsoft.com/office/word/2010/wordprocessingShape" mc:Ignorable="w14 w15 w16se w16cid wp14">
+<w:hdr xmlns:wpc="http://schemas.microsoft.com/office/word/2010/wordprocessingCanvas" xmlns:cx="http://schemas.microsoft.com/office/drawing/2014/chartex" xmlns:cx1="http://schemas.microsoft.com/office/drawing/2015/9/8/chartex" xmlns:cx2="http://schemas.microsoft.com/office/drawing/2015/10/21/chartex" xmlns:cx3="http://schemas.microsoft.com/office/drawing/2016/5/9/chartex" xmlns:cx4="http://schemas.microsoft.com/office/drawing/2016/5/10/chartex" xmlns:cx5="http://schemas.microsoft.com/office/drawing/2016/5/11/chartex" xmlns:cx6="http://schemas.microsoft.com/office/drawing/2016/5/12/chartex" xmlns:cx7="http://schemas.microsoft.com/office/drawing/2016/5/13/chartex" xmlns:cx8="http://schemas.microsoft.com/office/drawing/2016/5/14/chartex" xmlns:mc="http://schemas.openxmlformats.org/markup-compatibility/2006" xmlns:aink="http://schemas.microsoft.com/office/drawing/2016/ink" xmlns:am3d="http://schemas.microsoft.com/office/drawing/2017/model3d" xmlns:o="urn:schemas-microsoft-com:office:office" xmlns:r="http://schemas.openxmlformats.org/officeDocument/2006/relationships" xmlns:m="http://schemas.openxmlformats.org/officeDocument/2006/math" xmlns:v="urn:schemas-microsoft-com:vml" xmlns:wp14="http://schemas.microsoft.com/office/word/2010/wordprocessingDrawing" xmlns:wp="http://schemas.openxmlformats.org/drawingml/2006/wordprocessingDrawing" xmlns:w10="urn:schemas-microsoft-com:office:word" xmlns:w="http://schemas.openxmlformats.org/wordprocessingml/2006/main" xmlns:w14="http://schemas.microsoft.com/office/word/2010/wordml" xmlns:w15="http://schemas.microsoft.com/office/word/2012/wordml" xmlns:w16cex="http://schemas.microsoft.com/office/word/2018/wordml/cex" xmlns:w16cid="http://schemas.microsoft.com/office/word/2016/wordml/cid" xmlns:w16="http://schemas.microsoft.com/office/word/2018/wordml" xmlns:w16se="http://schemas.microsoft.com/office/word/2015/wordml/symex" xmlns:wpg="http://schemas.microsoft.com/office/word/2010/wordprocessingGroup" xmlns:wpi="http://schemas.microsoft.com/office/word/2010/wordprocessingInk" xmlns:wne="http://schemas.microsoft.com/office/word/2006/wordml" xmlns:wps="http://schemas.microsoft.com/office/word/2010/wordprocessingShape" mc:Ignorable="w14 w15 w16se w16cid w16 w16cex wp14">
   <w:tbl>
     <w:tblPr>
       <w:tblW w:w="0" w:type="auto"/>
@@ -2249,7 +2327,7 @@
         </w:tcPr>
         <w:p>
           <w:pPr>
-            <w:pStyle w:val="Koptekst"/>
+            <w:pStyle w:val="Header"/>
             <w:ind w:left="-115"/>
           </w:pPr>
         </w:p>
@@ -2260,7 +2338,7 @@
         </w:tcPr>
         <w:p>
           <w:pPr>
-            <w:pStyle w:val="Koptekst"/>
+            <w:pStyle w:val="Header"/>
             <w:jc w:val="center"/>
           </w:pPr>
         </w:p>
@@ -2271,7 +2349,7 @@
         </w:tcPr>
         <w:p>
           <w:pPr>
-            <w:pStyle w:val="Koptekst"/>
+            <w:pStyle w:val="Header"/>
             <w:ind w:right="-115"/>
             <w:jc w:val="right"/>
           </w:pPr>
@@ -2281,14 +2359,14 @@
   </w:tbl>
   <w:p>
     <w:pPr>
-      <w:pStyle w:val="Koptekst"/>
+      <w:pStyle w:val="Header"/>
     </w:pPr>
   </w:p>
 </w:hdr>
 </file>
 
 <file path=word/numbering.xml><?xml version="1.0" encoding="utf-8"?>
-<w:numbering xmlns:wpc="http://schemas.microsoft.com/office/word/2010/wordprocessingCanvas" xmlns:cx="http://schemas.microsoft.com/office/drawing/2014/chartex" xmlns:cx1="http://schemas.microsoft.com/office/drawing/2015/9/8/chartex" xmlns:cx2="http://schemas.microsoft.com/office/drawing/2015/10/21/chartex" xmlns:cx3="http://schemas.microsoft.com/office/drawing/2016/5/9/chartex" xmlns:cx4="http://schemas.microsoft.com/office/drawing/2016/5/10/chartex" xmlns:cx5="http://schemas.microsoft.com/office/drawing/2016/5/11/chartex" xmlns:cx6="http://schemas.microsoft.com/office/drawing/2016/5/12/chartex" xmlns:cx7="http://schemas.microsoft.com/office/drawing/2016/5/13/chartex" xmlns:cx8="http://schemas.microsoft.com/office/drawing/2016/5/14/chartex" xmlns:mc="http://schemas.openxmlformats.org/markup-compatibility/2006" xmlns:aink="http://schemas.microsoft.com/office/drawing/2016/ink" xmlns:am3d="http://schemas.microsoft.com/office/drawing/2017/model3d" xmlns:o="urn:schemas-microsoft-com:office:office" xmlns:r="http://schemas.openxmlformats.org/officeDocument/2006/relationships" xmlns:m="http://schemas.openxmlformats.org/officeDocument/2006/math" xmlns:v="urn:schemas-microsoft-com:vml" xmlns:wp14="http://schemas.microsoft.com/office/word/2010/wordprocessingDrawing" xmlns:wp="http://schemas.openxmlformats.org/drawingml/2006/wordprocessingDrawing" xmlns:w10="urn:schemas-microsoft-com:office:word" xmlns:w="http://schemas.openxmlformats.org/wordprocessingml/2006/main" xmlns:w14="http://schemas.microsoft.com/office/word/2010/wordml" xmlns:w15="http://schemas.microsoft.com/office/word/2012/wordml" xmlns:w16cid="http://schemas.microsoft.com/office/word/2016/wordml/cid" xmlns:w16se="http://schemas.microsoft.com/office/word/2015/wordml/symex" xmlns:wpg="http://schemas.microsoft.com/office/word/2010/wordprocessingGroup" xmlns:wpi="http://schemas.microsoft.com/office/word/2010/wordprocessingInk" xmlns:wne="http://schemas.microsoft.com/office/word/2006/wordml" xmlns:wps="http://schemas.microsoft.com/office/word/2010/wordprocessingShape" mc:Ignorable="w14 w15 w16se w16cid wp14">
+<w:numbering xmlns:wpc="http://schemas.microsoft.com/office/word/2010/wordprocessingCanvas" xmlns:cx="http://schemas.microsoft.com/office/drawing/2014/chartex" xmlns:cx1="http://schemas.microsoft.com/office/drawing/2015/9/8/chartex" xmlns:cx2="http://schemas.microsoft.com/office/drawing/2015/10/21/chartex" xmlns:cx3="http://schemas.microsoft.com/office/drawing/2016/5/9/chartex" xmlns:cx4="http://schemas.microsoft.com/office/drawing/2016/5/10/chartex" xmlns:cx5="http://schemas.microsoft.com/office/drawing/2016/5/11/chartex" xmlns:cx6="http://schemas.microsoft.com/office/drawing/2016/5/12/chartex" xmlns:cx7="http://schemas.microsoft.com/office/drawing/2016/5/13/chartex" xmlns:cx8="http://schemas.microsoft.com/office/drawing/2016/5/14/chartex" xmlns:mc="http://schemas.openxmlformats.org/markup-compatibility/2006" xmlns:aink="http://schemas.microsoft.com/office/drawing/2016/ink" xmlns:am3d="http://schemas.microsoft.com/office/drawing/2017/model3d" xmlns:o="urn:schemas-microsoft-com:office:office" xmlns:r="http://schemas.openxmlformats.org/officeDocument/2006/relationships" xmlns:m="http://schemas.openxmlformats.org/officeDocument/2006/math" xmlns:v="urn:schemas-microsoft-com:vml" xmlns:wp14="http://schemas.microsoft.com/office/word/2010/wordprocessingDrawing" xmlns:wp="http://schemas.openxmlformats.org/drawingml/2006/wordprocessingDrawing" xmlns:w10="urn:schemas-microsoft-com:office:word" xmlns:w="http://schemas.openxmlformats.org/wordprocessingml/2006/main" xmlns:w14="http://schemas.microsoft.com/office/word/2010/wordml" xmlns:w15="http://schemas.microsoft.com/office/word/2012/wordml" xmlns:w16cex="http://schemas.microsoft.com/office/word/2018/wordml/cex" xmlns:w16cid="http://schemas.microsoft.com/office/word/2016/wordml/cid" xmlns:w16="http://schemas.microsoft.com/office/word/2018/wordml" xmlns:w16se="http://schemas.microsoft.com/office/word/2015/wordml/symex" xmlns:wpg="http://schemas.microsoft.com/office/word/2010/wordprocessingGroup" xmlns:wpi="http://schemas.microsoft.com/office/word/2010/wordprocessingInk" xmlns:wne="http://schemas.microsoft.com/office/word/2006/wordml" xmlns:wps="http://schemas.microsoft.com/office/word/2010/wordprocessingShape" mc:Ignorable="w14 w15 w16se w16cid w16 w16cex wp14">
   <w:abstractNum w:abstractNumId="0" w15:restartNumberingAfterBreak="0">
     <w:nsid w:val="3DDB3BBE"/>
     <w:multiLevelType w:val="hybridMultilevel"/>
@@ -2408,7 +2486,7 @@
 </file>
 
 <file path=word/styles.xml><?xml version="1.0" encoding="utf-8"?>
-<w:styles xmlns:mc="http://schemas.openxmlformats.org/markup-compatibility/2006" xmlns:r="http://schemas.openxmlformats.org/officeDocument/2006/relationships" xmlns:w="http://schemas.openxmlformats.org/wordprocessingml/2006/main" xmlns:w14="http://schemas.microsoft.com/office/word/2010/wordml" xmlns:w15="http://schemas.microsoft.com/office/word/2012/wordml" xmlns:w16cid="http://schemas.microsoft.com/office/word/2016/wordml/cid" xmlns:w16se="http://schemas.microsoft.com/office/word/2015/wordml/symex" mc:Ignorable="w14 w15 w16se w16cid">
+<w:styles xmlns:mc="http://schemas.openxmlformats.org/markup-compatibility/2006" xmlns:r="http://schemas.openxmlformats.org/officeDocument/2006/relationships" xmlns:w="http://schemas.openxmlformats.org/wordprocessingml/2006/main" xmlns:w14="http://schemas.microsoft.com/office/word/2010/wordml" xmlns:w15="http://schemas.microsoft.com/office/word/2012/wordml" xmlns:w16cex="http://schemas.microsoft.com/office/word/2018/wordml/cex" xmlns:w16cid="http://schemas.microsoft.com/office/word/2016/wordml/cid" xmlns:w16="http://schemas.microsoft.com/office/word/2018/wordml" xmlns:w16se="http://schemas.microsoft.com/office/word/2015/wordml/symex" mc:Ignorable="w14 w15 w16se w16cid w16 w16cex">
   <w:docDefaults>
     <w:rPrDefault>
       <w:rPr>
@@ -2802,18 +2880,18 @@
     <w:lsdException w:name="Unresolved Mention" w:semiHidden="1" w:unhideWhenUsed="1"/>
     <w:lsdException w:name="Smart Link" w:semiHidden="1" w:unhideWhenUsed="1"/>
   </w:latentStyles>
-  <w:style w:type="paragraph" w:default="1" w:styleId="Standaard">
+  <w:style w:type="paragraph" w:default="1" w:styleId="Normal">
     <w:name w:val="Normal"/>
     <w:qFormat/>
     <w:rPr>
       <w:lang w:val="nl-NL"/>
     </w:rPr>
   </w:style>
-  <w:style w:type="paragraph" w:styleId="Kop1">
+  <w:style w:type="paragraph" w:styleId="Heading1">
     <w:name w:val="heading 1"/>
-    <w:basedOn w:val="Standaard"/>
-    <w:next w:val="Standaard"/>
-    <w:link w:val="Kop1Char"/>
+    <w:basedOn w:val="Normal"/>
+    <w:next w:val="Normal"/>
+    <w:link w:val="Heading1Char"/>
     <w:uiPriority w:val="9"/>
     <w:qFormat/>
     <w:rsid w:val="00BC6218"/>
@@ -2830,15 +2908,15 @@
       <w:szCs w:val="32"/>
     </w:rPr>
   </w:style>
-  <w:style w:type="paragraph" w:styleId="Kop2">
+  <w:style w:type="paragraph" w:styleId="Heading2">
     <w:name w:val="heading 2"/>
-    <w:basedOn w:val="Standaard"/>
-    <w:next w:val="Standaard"/>
-    <w:link w:val="Kop2Char"/>
+    <w:basedOn w:val="Normal"/>
+    <w:next w:val="Normal"/>
+    <w:link w:val="Heading2Char"/>
     <w:uiPriority w:val="9"/>
     <w:unhideWhenUsed/>
     <w:qFormat/>
-    <w:rsid w:val="00845550"/>
+    <w:rsid w:val="007F1C7B"/>
     <w:pPr>
       <w:keepNext/>
       <w:keepLines/>
@@ -2852,13 +2930,13 @@
       <w:szCs w:val="26"/>
     </w:rPr>
   </w:style>
-  <w:style w:type="character" w:default="1" w:styleId="Standaardalinea-lettertype">
+  <w:style w:type="character" w:default="1" w:styleId="DefaultParagraphFont">
     <w:name w:val="Default Paragraph Font"/>
     <w:uiPriority w:val="1"/>
     <w:semiHidden/>
     <w:unhideWhenUsed/>
   </w:style>
-  <w:style w:type="table" w:default="1" w:styleId="Standaardtabel">
+  <w:style w:type="table" w:default="1" w:styleId="TableNormal">
     <w:name w:val="Normal Table"/>
     <w:uiPriority w:val="99"/>
     <w:semiHidden/>
@@ -2873,17 +2951,17 @@
       </w:tblCellMar>
     </w:tblPr>
   </w:style>
-  <w:style w:type="numbering" w:default="1" w:styleId="Geenlijst">
+  <w:style w:type="numbering" w:default="1" w:styleId="NoList">
     <w:name w:val="No List"/>
     <w:uiPriority w:val="99"/>
     <w:semiHidden/>
     <w:unhideWhenUsed/>
   </w:style>
-  <w:style w:type="paragraph" w:styleId="Titel">
+  <w:style w:type="paragraph" w:styleId="Title">
     <w:name w:val="Title"/>
-    <w:basedOn w:val="Standaard"/>
-    <w:next w:val="Standaard"/>
-    <w:link w:val="TitelChar"/>
+    <w:basedOn w:val="Normal"/>
+    <w:next w:val="Normal"/>
+    <w:link w:val="TitleChar"/>
     <w:uiPriority w:val="10"/>
     <w:qFormat/>
     <w:rsid w:val="00AA6448"/>
@@ -2899,10 +2977,10 @@
       <w:szCs w:val="56"/>
     </w:rPr>
   </w:style>
-  <w:style w:type="character" w:customStyle="1" w:styleId="TitelChar">
-    <w:name w:val="Titel Char"/>
-    <w:basedOn w:val="Standaardalinea-lettertype"/>
-    <w:link w:val="Titel"/>
+  <w:style w:type="character" w:customStyle="1" w:styleId="TitleChar">
+    <w:name w:val="Title Char"/>
+    <w:basedOn w:val="DefaultParagraphFont"/>
+    <w:link w:val="Title"/>
     <w:uiPriority w:val="10"/>
     <w:rsid w:val="00AA6448"/>
     <w:rPr>
@@ -2914,10 +2992,10 @@
       <w:lang w:val="nl-NL"/>
     </w:rPr>
   </w:style>
-  <w:style w:type="paragraph" w:styleId="Koptekst">
+  <w:style w:type="paragraph" w:styleId="Header">
     <w:name w:val="header"/>
-    <w:basedOn w:val="Standaard"/>
-    <w:link w:val="KoptekstChar"/>
+    <w:basedOn w:val="Normal"/>
+    <w:link w:val="HeaderChar"/>
     <w:uiPriority w:val="99"/>
     <w:unhideWhenUsed/>
     <w:rsid w:val="00AA6448"/>
@@ -2929,20 +3007,20 @@
       <w:spacing w:after="0" w:line="240" w:lineRule="auto"/>
     </w:pPr>
   </w:style>
-  <w:style w:type="character" w:customStyle="1" w:styleId="KoptekstChar">
-    <w:name w:val="Koptekst Char"/>
-    <w:basedOn w:val="Standaardalinea-lettertype"/>
-    <w:link w:val="Koptekst"/>
+  <w:style w:type="character" w:customStyle="1" w:styleId="HeaderChar">
+    <w:name w:val="Header Char"/>
+    <w:basedOn w:val="DefaultParagraphFont"/>
+    <w:link w:val="Header"/>
     <w:uiPriority w:val="99"/>
     <w:rsid w:val="00AA6448"/>
     <w:rPr>
       <w:lang w:val="nl-NL"/>
     </w:rPr>
   </w:style>
-  <w:style w:type="paragraph" w:styleId="Voettekst">
+  <w:style w:type="paragraph" w:styleId="Footer">
     <w:name w:val="footer"/>
-    <w:basedOn w:val="Standaard"/>
-    <w:link w:val="VoettekstChar"/>
+    <w:basedOn w:val="Normal"/>
+    <w:link w:val="FooterChar"/>
     <w:uiPriority w:val="99"/>
     <w:unhideWhenUsed/>
     <w:rsid w:val="00AA6448"/>
@@ -2954,20 +3032,20 @@
       <w:spacing w:after="0" w:line="240" w:lineRule="auto"/>
     </w:pPr>
   </w:style>
-  <w:style w:type="character" w:customStyle="1" w:styleId="VoettekstChar">
-    <w:name w:val="Voettekst Char"/>
-    <w:basedOn w:val="Standaardalinea-lettertype"/>
-    <w:link w:val="Voettekst"/>
+  <w:style w:type="character" w:customStyle="1" w:styleId="FooterChar">
+    <w:name w:val="Footer Char"/>
+    <w:basedOn w:val="DefaultParagraphFont"/>
+    <w:link w:val="Footer"/>
     <w:uiPriority w:val="99"/>
     <w:rsid w:val="00AA6448"/>
     <w:rPr>
       <w:lang w:val="nl-NL"/>
     </w:rPr>
   </w:style>
-  <w:style w:type="character" w:customStyle="1" w:styleId="Kop1Char">
-    <w:name w:val="Kop 1 Char"/>
-    <w:basedOn w:val="Standaardalinea-lettertype"/>
-    <w:link w:val="Kop1"/>
+  <w:style w:type="character" w:customStyle="1" w:styleId="Heading1Char">
+    <w:name w:val="Heading 1 Char"/>
+    <w:basedOn w:val="DefaultParagraphFont"/>
+    <w:link w:val="Heading1"/>
     <w:uiPriority w:val="9"/>
     <w:rsid w:val="00BC6218"/>
     <w:rPr>
@@ -2978,10 +3056,10 @@
       <w:lang w:val="nl-NL"/>
     </w:rPr>
   </w:style>
-  <w:style w:type="paragraph" w:styleId="Kopvaninhoudsopgave">
+  <w:style w:type="paragraph" w:styleId="TOCHeading">
     <w:name w:val="TOC Heading"/>
-    <w:basedOn w:val="Kop1"/>
-    <w:next w:val="Standaard"/>
+    <w:basedOn w:val="Heading1"/>
+    <w:next w:val="Normal"/>
     <w:uiPriority w:val="39"/>
     <w:unhideWhenUsed/>
     <w:qFormat/>
@@ -2993,10 +3071,10 @@
       <w:lang w:val="en-GB" w:eastAsia="en-GB"/>
     </w:rPr>
   </w:style>
-  <w:style w:type="paragraph" w:styleId="Inhopg1">
+  <w:style w:type="paragraph" w:styleId="TOC1">
     <w:name w:val="toc 1"/>
-    <w:basedOn w:val="Standaard"/>
-    <w:next w:val="Standaard"/>
+    <w:basedOn w:val="Normal"/>
+    <w:next w:val="Normal"/>
     <w:autoRedefine/>
     <w:uiPriority w:val="39"/>
     <w:unhideWhenUsed/>
@@ -3007,7 +3085,7 @@
   </w:style>
   <w:style w:type="character" w:styleId="Hyperlink">
     <w:name w:val="Hyperlink"/>
-    <w:basedOn w:val="Standaardalinea-lettertype"/>
+    <w:basedOn w:val="DefaultParagraphFont"/>
     <w:uiPriority w:val="99"/>
     <w:unhideWhenUsed/>
     <w:rsid w:val="00BC6218"/>
@@ -3016,11 +3094,11 @@
       <w:u w:val="single"/>
     </w:rPr>
   </w:style>
-  <w:style w:type="table" w:styleId="Tabelraster">
+  <w:style w:type="table" w:styleId="TableGrid">
     <w:name w:val="Table Grid"/>
-    <w:basedOn w:val="Standaardtabel"/>
+    <w:basedOn w:val="TableNormal"/>
     <w:uiPriority w:val="59"/>
-    <w:rsid w:val="00730BCD"/>
+    <w:rsid w:val="00292D99"/>
     <w:pPr>
       <w:spacing w:after="0" w:line="240" w:lineRule="auto"/>
     </w:pPr>
@@ -3035,22 +3113,36 @@
       </w:tblBorders>
     </w:tblPr>
   </w:style>
-  <w:style w:type="paragraph" w:styleId="Lijstalinea">
+  <w:style w:type="paragraph" w:styleId="ListParagraph">
     <w:name w:val="List Paragraph"/>
-    <w:basedOn w:val="Standaard"/>
+    <w:basedOn w:val="Normal"/>
     <w:uiPriority w:val="34"/>
     <w:qFormat/>
-    <w:rsid w:val="00730BCD"/>
+    <w:rsid w:val="00170A98"/>
     <w:pPr>
       <w:ind w:left="720"/>
       <w:contextualSpacing/>
     </w:pPr>
   </w:style>
-  <w:style w:type="paragraph" w:styleId="Geenafstand">
+  <w:style w:type="character" w:customStyle="1" w:styleId="Heading2Char">
+    <w:name w:val="Heading 2 Char"/>
+    <w:basedOn w:val="DefaultParagraphFont"/>
+    <w:link w:val="Heading2"/>
+    <w:uiPriority w:val="9"/>
+    <w:rsid w:val="007F1C7B"/>
+    <w:rPr>
+      <w:rFonts w:asciiTheme="majorHAnsi" w:eastAsiaTheme="majorEastAsia" w:hAnsiTheme="majorHAnsi" w:cstheme="majorBidi"/>
+      <w:color w:val="2F5496" w:themeColor="accent1" w:themeShade="BF"/>
+      <w:sz w:val="26"/>
+      <w:szCs w:val="26"/>
+      <w:lang w:val="nl-NL"/>
+    </w:rPr>
+  </w:style>
+  <w:style w:type="paragraph" w:styleId="NoSpacing">
     <w:name w:val="No Spacing"/>
     <w:uiPriority w:val="1"/>
     <w:qFormat/>
-    <w:rsid w:val="009A7E3D"/>
+    <w:rsid w:val="007F1C7B"/>
     <w:pPr>
       <w:spacing w:after="0" w:line="240" w:lineRule="auto"/>
     </w:pPr>
@@ -3058,18 +3150,75 @@
       <w:lang w:val="nl-NL"/>
     </w:rPr>
   </w:style>
-  <w:style w:type="character" w:customStyle="1" w:styleId="Kop2Char">
-    <w:name w:val="Kop 2 Char"/>
-    <w:basedOn w:val="Standaardalinea-lettertype"/>
-    <w:link w:val="Kop2"/>
-    <w:uiPriority w:val="9"/>
-    <w:rsid w:val="00845550"/>
+  <w:style w:type="character" w:styleId="UnresolvedMention">
+    <w:name w:val="Unresolved Mention"/>
+    <w:basedOn w:val="DefaultParagraphFont"/>
+    <w:uiPriority w:val="99"/>
+    <w:semiHidden/>
+    <w:unhideWhenUsed/>
+    <w:rsid w:val="007F1C7B"/>
     <w:rPr>
-      <w:rFonts w:asciiTheme="majorHAnsi" w:eastAsiaTheme="majorEastAsia" w:hAnsiTheme="majorHAnsi" w:cstheme="majorBidi"/>
-      <w:color w:val="2F5496" w:themeColor="accent1" w:themeShade="BF"/>
-      <w:sz w:val="26"/>
-      <w:szCs w:val="26"/>
+      <w:color w:val="605E5C"/>
+      <w:shd w:val="clear" w:color="auto" w:fill="E1DFDD"/>
+    </w:rPr>
+  </w:style>
+  <w:style w:type="paragraph" w:styleId="Caption">
+    <w:name w:val="caption"/>
+    <w:basedOn w:val="Normal"/>
+    <w:next w:val="Normal"/>
+    <w:uiPriority w:val="35"/>
+    <w:unhideWhenUsed/>
+    <w:qFormat/>
+    <w:rsid w:val="007F1C7B"/>
+    <w:pPr>
+      <w:spacing w:after="200" w:line="240" w:lineRule="auto"/>
+    </w:pPr>
+    <w:rPr>
+      <w:i/>
+      <w:iCs/>
+      <w:color w:val="44546A" w:themeColor="text2"/>
+      <w:sz w:val="18"/>
+      <w:szCs w:val="18"/>
+    </w:rPr>
+  </w:style>
+  <w:style w:type="paragraph" w:styleId="FootnoteText">
+    <w:name w:val="footnote text"/>
+    <w:basedOn w:val="Normal"/>
+    <w:link w:val="FootnoteTextChar"/>
+    <w:uiPriority w:val="99"/>
+    <w:semiHidden/>
+    <w:unhideWhenUsed/>
+    <w:rsid w:val="00BE7F32"/>
+    <w:pPr>
+      <w:spacing w:after="0" w:line="240" w:lineRule="auto"/>
+    </w:pPr>
+    <w:rPr>
+      <w:sz w:val="20"/>
+      <w:szCs w:val="20"/>
+    </w:rPr>
+  </w:style>
+  <w:style w:type="character" w:customStyle="1" w:styleId="FootnoteTextChar">
+    <w:name w:val="Footnote Text Char"/>
+    <w:basedOn w:val="DefaultParagraphFont"/>
+    <w:link w:val="FootnoteText"/>
+    <w:uiPriority w:val="99"/>
+    <w:semiHidden/>
+    <w:rsid w:val="00BE7F32"/>
+    <w:rPr>
+      <w:sz w:val="20"/>
+      <w:szCs w:val="20"/>
       <w:lang w:val="nl-NL"/>
+    </w:rPr>
+  </w:style>
+  <w:style w:type="character" w:styleId="FootnoteReference">
+    <w:name w:val="footnote reference"/>
+    <w:basedOn w:val="DefaultParagraphFont"/>
+    <w:uiPriority w:val="99"/>
+    <w:semiHidden/>
+    <w:unhideWhenUsed/>
+    <w:rsid w:val="00BE7F32"/>
+    <w:rPr>
+      <w:vertAlign w:val="superscript"/>
     </w:rPr>
   </w:style>
 </w:styles>
@@ -3375,7 +3524,7 @@
 </file>
 
 <file path=customXml/itemProps1.xml><?xml version="1.0" encoding="utf-8"?>
-<ds:datastoreItem xmlns:ds="http://schemas.openxmlformats.org/officeDocument/2006/customXml" ds:itemID="{5BC0E301-E62B-4D5D-A9B3-B27CEAF31540}">
+<ds:datastoreItem xmlns:ds="http://schemas.openxmlformats.org/officeDocument/2006/customXml" ds:itemID="{897CD5E1-207D-4690-BD3A-C6985D446B3A}">
   <ds:schemaRefs>
     <ds:schemaRef ds:uri="http://schemas.openxmlformats.org/officeDocument/2006/bibliography"/>
   </ds:schemaRefs>

</xml_diff>